<commit_message>
changed logo, work on documentation
</commit_message>
<xml_diff>
--- a/PMS_Documentation.docx
+++ b/PMS_Documentation.docx
@@ -1505,22 +1505,41 @@
       </w:r>
       <w:proofErr w:type="spellEnd"/>
       <w:r>
+        <w:t xml:space="preserve"> - Anonymous User  can register in the system by providing a valid e-mail address, first and last name, and choosing password. By </w:t>
+      </w:r>
+      <w:r>
+        <w:t>default,</w:t>
+      </w:r>
+      <w:r>
+        <w:t xml:space="preserve"> all new registered users have Regular role.</w:t>
+      </w:r>
+      <w:r>
+        <w:br/>
+        <w:t>Administrator can register new user by entering User Data and choosing a Role (Regular or Administrator).</w:t>
+      </w:r>
+    </w:p>
+    <w:p>
+      <w:pPr>
+        <w:pStyle w:val="a6"/>
+        <w:numPr>
+          <w:ilvl w:val="1"/>
+          <w:numId w:val="2"/>
+        </w:numPr>
+      </w:pPr>
+      <w:r>
+        <w:t>Change User Data</w:t>
+      </w:r>
+      <w:r>
         <w:t xml:space="preserve"> - </w:t>
       </w:r>
       <w:r>
-        <w:t xml:space="preserve">Anonymous User  can register in the system by providing a valid e-mail address, first and last name, and choosing password. By </w:t>
-      </w:r>
-      <w:r>
-        <w:t>default,</w:t>
-      </w:r>
-      <w:r>
-        <w:t xml:space="preserve"> all new registered users have Regular role.</w:t>
+        <w:t>Registered User can view and edit their personal User Data.</w:t>
       </w:r>
       <w:r>
         <w:br/>
       </w:r>
       <w:r>
-        <w:t>Administrator can register new user by entering User Data and choosing a Role (Regular or Administrator).</w:t>
+        <w:t>Administrator can view and edit User Data of all Users and assign them Roles: Regular or Administrator.</w:t>
       </w:r>
     </w:p>
     <w:p>
@@ -1532,19 +1551,25 @@
         </w:numPr>
       </w:pPr>
       <w:r>
-        <w:t>Change User Data</w:t>
+        <w:t>Manage Users</w:t>
       </w:r>
       <w:r>
         <w:t xml:space="preserve"> - </w:t>
       </w:r>
       <w:r>
-        <w:t>Registered User can view and edit their personal User Data.</w:t>
+        <w:t>Administrator can browse users.</w:t>
       </w:r>
       <w:r>
         <w:br/>
       </w:r>
       <w:r>
-        <w:t>Administrator can view and edit User Data of all Users and assign them Roles: Regular or Administrator.</w:t>
+        <w:t>Administrator can choose a User to manage and can manage the chosen User - edit or delete.</w:t>
+      </w:r>
+      <w:r>
+        <w:br/>
+      </w:r>
+      <w:r>
+        <w:t>Administrator can create a new user.</w:t>
       </w:r>
     </w:p>
     <w:p>
@@ -1556,25 +1581,13 @@
         </w:numPr>
       </w:pPr>
       <w:r>
-        <w:t>Manage Users</w:t>
+        <w:t>Create sprint</w:t>
       </w:r>
       <w:r>
         <w:t xml:space="preserve"> - </w:t>
       </w:r>
       <w:r>
-        <w:t>Administrator can browse users.</w:t>
-      </w:r>
-      <w:r>
-        <w:br/>
-      </w:r>
-      <w:r>
-        <w:t>Administrator can choose a User to manage and can manage the chosen User - edit or delete.</w:t>
-      </w:r>
-      <w:r>
-        <w:br/>
-      </w:r>
-      <w:r>
-        <w:t>Administrator can create a new user.</w:t>
+        <w:t>Groups tasks in sprint</w:t>
       </w:r>
     </w:p>
     <w:p>
@@ -1586,13 +1599,13 @@
         </w:numPr>
       </w:pPr>
       <w:r>
-        <w:t>Create sprint</w:t>
+        <w:t>Finish sprint</w:t>
       </w:r>
       <w:r>
         <w:t xml:space="preserve"> - </w:t>
       </w:r>
       <w:r>
-        <w:t>Groups tasks in sprint</w:t>
+        <w:t>Complete sprint (The sprint must not have pending tasks. All open tasks will go in the backlog - list of all tasks that doesn’t have sprint)</w:t>
       </w:r>
     </w:p>
     <w:p>
@@ -1603,14 +1616,47 @@
           <w:numId w:val="2"/>
         </w:numPr>
       </w:pPr>
-      <w:r>
-        <w:t>Finish sprint</w:t>
-      </w:r>
+      <w:proofErr w:type="spellStart"/>
+      <w:r>
+        <w:rPr>
+          <w:lang w:val="bg-BG"/>
+        </w:rPr>
+        <w:t>List</w:t>
+      </w:r>
+      <w:proofErr w:type="spellEnd"/>
+      <w:r>
+        <w:rPr>
+          <w:lang w:val="bg-BG"/>
+        </w:rPr>
+        <w:t xml:space="preserve"> </w:t>
+      </w:r>
+      <w:proofErr w:type="spellStart"/>
+      <w:r>
+        <w:rPr>
+          <w:lang w:val="bg-BG"/>
+        </w:rPr>
+        <w:t>all</w:t>
+      </w:r>
+      <w:proofErr w:type="spellEnd"/>
+      <w:r>
+        <w:rPr>
+          <w:lang w:val="bg-BG"/>
+        </w:rPr>
+        <w:t xml:space="preserve"> </w:t>
+      </w:r>
+      <w:proofErr w:type="spellStart"/>
+      <w:r>
+        <w:rPr>
+          <w:lang w:val="bg-BG"/>
+        </w:rPr>
+        <w:t>sprints</w:t>
+      </w:r>
+      <w:proofErr w:type="spellEnd"/>
       <w:r>
         <w:t xml:space="preserve"> - </w:t>
       </w:r>
       <w:r>
-        <w:t>Complete sprint (The sprint must not have pending tasks. All open tasks will go in the backlog - list of all tasks that doesn’t have sprint)</w:t>
+        <w:t>Show all sprints to the user</w:t>
       </w:r>
     </w:p>
     <w:p>
@@ -1621,47 +1667,14 @@
           <w:numId w:val="2"/>
         </w:numPr>
       </w:pPr>
-      <w:proofErr w:type="spellStart"/>
-      <w:r>
-        <w:rPr>
-          <w:lang w:val="bg-BG"/>
-        </w:rPr>
-        <w:t>List</w:t>
-      </w:r>
-      <w:proofErr w:type="spellEnd"/>
-      <w:r>
-        <w:rPr>
-          <w:lang w:val="bg-BG"/>
-        </w:rPr>
-        <w:t xml:space="preserve"> </w:t>
-      </w:r>
-      <w:proofErr w:type="spellStart"/>
-      <w:r>
-        <w:rPr>
-          <w:lang w:val="bg-BG"/>
-        </w:rPr>
-        <w:t>all</w:t>
-      </w:r>
-      <w:proofErr w:type="spellEnd"/>
-      <w:r>
-        <w:rPr>
-          <w:lang w:val="bg-BG"/>
-        </w:rPr>
-        <w:t xml:space="preserve"> </w:t>
-      </w:r>
-      <w:proofErr w:type="spellStart"/>
-      <w:r>
-        <w:rPr>
-          <w:lang w:val="bg-BG"/>
-        </w:rPr>
-        <w:t>sprints</w:t>
-      </w:r>
-      <w:proofErr w:type="spellEnd"/>
+      <w:r>
+        <w:t>Move task to sprint</w:t>
+      </w:r>
       <w:r>
         <w:t xml:space="preserve"> - </w:t>
       </w:r>
       <w:r>
-        <w:t>Show all sprints to the user</w:t>
+        <w:t>Move task to sprint, the sprint should be active</w:t>
       </w:r>
     </w:p>
     <w:p>
@@ -1673,13 +1686,13 @@
         </w:numPr>
       </w:pPr>
       <w:r>
-        <w:t>Move task to sprint</w:t>
+        <w:t>View sprint statistic</w:t>
       </w:r>
       <w:r>
         <w:t xml:space="preserve"> - </w:t>
       </w:r>
       <w:r>
-        <w:t>Move task to sprint, the sprint should be active</w:t>
+        <w:t>View details about the sprint - open/closed/opened tasks, time</w:t>
       </w:r>
     </w:p>
     <w:p>
@@ -1691,13 +1704,7 @@
         </w:numPr>
       </w:pPr>
       <w:r>
-        <w:t>View sprint statistic</w:t>
-      </w:r>
-      <w:r>
-        <w:t xml:space="preserve"> - </w:t>
-      </w:r>
-      <w:r>
-        <w:t>View details about the sprint - open/closed/opened tasks, time</w:t>
+        <w:t>Estimation from the team</w:t>
       </w:r>
     </w:p>
     <w:p>
@@ -1709,7 +1716,25 @@
         </w:numPr>
       </w:pPr>
       <w:r>
-        <w:t>Estimation from the team</w:t>
+        <w:t>Comments for the estimations</w:t>
+      </w:r>
+    </w:p>
+    <w:p>
+      <w:pPr>
+        <w:pStyle w:val="2"/>
+        <w:numPr>
+          <w:ilvl w:val="0"/>
+          <w:numId w:val="2"/>
+        </w:numPr>
+        <w:rPr>
+          <w:lang w:val="bg-BG"/>
+        </w:rPr>
+      </w:pPr>
+      <w:r>
+        <w:rPr>
+          <w:lang w:val="bg-BG"/>
+        </w:rPr>
+        <w:t>Описание на използваните технологии</w:t>
       </w:r>
     </w:p>
     <w:p>
@@ -1719,42 +1744,42 @@
           <w:ilvl w:val="1"/>
           <w:numId w:val="2"/>
         </w:numPr>
-      </w:pPr>
-      <w:r>
-        <w:t>Comments for the estimations</w:t>
-      </w:r>
-    </w:p>
-    <w:p>
-      <w:pPr>
-        <w:pStyle w:val="2"/>
-        <w:numPr>
-          <w:ilvl w:val="0"/>
-          <w:numId w:val="2"/>
-        </w:numPr>
-        <w:rPr>
-          <w:lang w:val="bg-BG"/>
-        </w:rPr>
-      </w:pPr>
-      <w:r>
-        <w:rPr>
-          <w:lang w:val="bg-BG"/>
-        </w:rPr>
-        <w:t>Описание на използваните технологии</w:t>
+        <w:rPr>
+          <w:lang w:val="bg-BG"/>
+        </w:rPr>
+      </w:pPr>
+      <w:r>
+        <w:t>Front-end</w:t>
       </w:r>
     </w:p>
     <w:p>
       <w:pPr>
         <w:pStyle w:val="a6"/>
         <w:numPr>
-          <w:ilvl w:val="1"/>
-          <w:numId w:val="2"/>
-        </w:numPr>
-        <w:rPr>
-          <w:lang w:val="bg-BG"/>
-        </w:rPr>
-      </w:pPr>
-      <w:r>
-        <w:t>Front-end</w:t>
+          <w:ilvl w:val="2"/>
+          <w:numId w:val="2"/>
+        </w:numPr>
+        <w:rPr>
+          <w:lang w:val="bg-BG"/>
+        </w:rPr>
+      </w:pPr>
+      <w:r>
+        <w:t xml:space="preserve">React.js </w:t>
+      </w:r>
+      <w:r>
+        <w:t>–</w:t>
+      </w:r>
+      <w:r>
+        <w:t xml:space="preserve"> </w:t>
+      </w:r>
+      <w:r>
+        <w:t xml:space="preserve">JavaScript </w:t>
+      </w:r>
+      <w:r>
+        <w:rPr>
+          <w:lang w:val="bg-BG"/>
+        </w:rPr>
+        <w:t>библиотека за създаване на потребителски интерфейс.</w:t>
       </w:r>
     </w:p>
     <w:p>
@@ -1768,23 +1793,92 @@
           <w:lang w:val="bg-BG"/>
         </w:rPr>
       </w:pPr>
-      <w:r>
-        <w:t xml:space="preserve">React.js - </w:t>
+      <w:proofErr w:type="spellStart"/>
+      <w:r>
+        <w:rPr>
+          <w:lang w:val="bg-BG"/>
+        </w:rPr>
+        <w:t>Axios</w:t>
+      </w:r>
+      <w:proofErr w:type="spellEnd"/>
+      <w:r>
+        <w:rPr>
+          <w:lang w:val="bg-BG"/>
+        </w:rPr>
+        <w:t xml:space="preserve"> – </w:t>
+      </w:r>
+      <w:proofErr w:type="spellStart"/>
+      <w:r>
+        <w:t>Prommised</w:t>
+      </w:r>
+      <w:proofErr w:type="spellEnd"/>
+      <w:r>
+        <w:t xml:space="preserve"> </w:t>
+      </w:r>
+      <w:r>
+        <w:rPr>
+          <w:lang w:val="bg-BG"/>
+        </w:rPr>
+        <w:t xml:space="preserve">базиран </w:t>
+      </w:r>
+      <w:r>
+        <w:t xml:space="preserve">HTTP </w:t>
+      </w:r>
+      <w:r>
+        <w:rPr>
+          <w:lang w:val="bg-BG"/>
+        </w:rPr>
+        <w:t xml:space="preserve">клиент за браузъри и </w:t>
+      </w:r>
+      <w:r>
+        <w:t>node.js</w:t>
+      </w:r>
+      <w:r>
+        <w:rPr>
+          <w:lang w:val="bg-BG"/>
+        </w:rPr>
+        <w:t xml:space="preserve"> </w:t>
       </w:r>
     </w:p>
     <w:p>
       <w:pPr>
         <w:pStyle w:val="a6"/>
         <w:numPr>
-          <w:ilvl w:val="1"/>
-          <w:numId w:val="2"/>
-        </w:numPr>
-        <w:rPr>
-          <w:lang w:val="bg-BG"/>
-        </w:rPr>
-      </w:pPr>
-      <w:r>
-        <w:t>Back-end</w:t>
+          <w:ilvl w:val="2"/>
+          <w:numId w:val="2"/>
+        </w:numPr>
+        <w:rPr>
+          <w:lang w:val="bg-BG"/>
+        </w:rPr>
+      </w:pPr>
+      <w:proofErr w:type="spellStart"/>
+      <w:r>
+        <w:rPr>
+          <w:lang w:val="bg-BG"/>
+        </w:rPr>
+        <w:t>Babel</w:t>
+      </w:r>
+      <w:proofErr w:type="spellEnd"/>
+      <w:r>
+        <w:t xml:space="preserve"> – JavaScript </w:t>
+      </w:r>
+      <w:r>
+        <w:rPr>
+          <w:lang w:val="bg-BG"/>
+        </w:rPr>
+        <w:t>компилатор</w:t>
+      </w:r>
+      <w:r>
+        <w:t xml:space="preserve"> </w:t>
+      </w:r>
+      <w:r>
+        <w:rPr>
+          <w:lang w:val="bg-BG"/>
+        </w:rPr>
+        <w:t xml:space="preserve">за бъдещ </w:t>
+      </w:r>
+      <w:r>
+        <w:t>JavaScript</w:t>
       </w:r>
     </w:p>
     <w:p>
@@ -1798,14 +1892,22 @@
           <w:lang w:val="bg-BG"/>
         </w:rPr>
       </w:pPr>
-      <w:r>
-        <w:t>express v</w:t>
-      </w:r>
-      <w:r>
-        <w:t>4.16.0</w:t>
-      </w:r>
-      <w:r>
-        <w:t xml:space="preserve">, </w:t>
+      <w:proofErr w:type="spellStart"/>
+      <w:r>
+        <w:rPr>
+          <w:lang w:val="bg-BG"/>
+        </w:rPr>
+        <w:t>Webpack</w:t>
+      </w:r>
+      <w:proofErr w:type="spellEnd"/>
+      <w:r>
+        <w:rPr>
+          <w:lang w:val="bg-BG"/>
+        </w:rPr>
+        <w:t xml:space="preserve"> – </w:t>
+      </w:r>
+      <w:r>
+        <w:t>Module bundler</w:t>
       </w:r>
     </w:p>
     <w:p>
@@ -1819,226 +1921,190 @@
           <w:lang w:val="bg-BG"/>
         </w:rPr>
       </w:pPr>
-      <w:proofErr w:type="spellStart"/>
-      <w:r>
-        <w:rPr>
-          <w:lang w:val="bg-BG"/>
-        </w:rPr>
-        <w:t>cookie-parser</w:t>
-      </w:r>
-      <w:proofErr w:type="spellEnd"/>
-      <w:r>
-        <w:t xml:space="preserve"> v</w:t>
-      </w:r>
-      <w:r>
-        <w:t>1.4.3</w:t>
-      </w:r>
-    </w:p>
-    <w:p>
-      <w:pPr>
-        <w:pStyle w:val="a6"/>
-        <w:numPr>
-          <w:ilvl w:val="2"/>
-          <w:numId w:val="2"/>
-        </w:numPr>
-        <w:rPr>
-          <w:lang w:val="bg-BG"/>
-        </w:rPr>
-      </w:pPr>
-      <w:proofErr w:type="spellStart"/>
-      <w:r>
-        <w:rPr>
-          <w:lang w:val="bg-BG"/>
-        </w:rPr>
-        <w:t>http-errors</w:t>
-      </w:r>
-      <w:proofErr w:type="spellEnd"/>
-      <w:r>
-        <w:t xml:space="preserve"> v</w:t>
-      </w:r>
-      <w:r>
-        <w:t>1.6.2</w:t>
-      </w:r>
-    </w:p>
-    <w:p>
-      <w:pPr>
-        <w:pStyle w:val="a6"/>
-        <w:numPr>
-          <w:ilvl w:val="2"/>
-          <w:numId w:val="2"/>
-        </w:numPr>
-        <w:rPr>
-          <w:lang w:val="bg-BG"/>
-        </w:rPr>
-      </w:pPr>
-      <w:proofErr w:type="spellStart"/>
-      <w:r>
-        <w:rPr>
-          <w:lang w:val="bg-BG"/>
-        </w:rPr>
-        <w:t>indicative</w:t>
-      </w:r>
-      <w:proofErr w:type="spellEnd"/>
-      <w:r>
-        <w:t xml:space="preserve"> v</w:t>
-      </w:r>
-      <w:r>
-        <w:t>5.0.5</w:t>
-      </w:r>
-    </w:p>
-    <w:p>
-      <w:pPr>
-        <w:pStyle w:val="a6"/>
-        <w:numPr>
-          <w:ilvl w:val="2"/>
-          <w:numId w:val="2"/>
-        </w:numPr>
-        <w:rPr>
-          <w:lang w:val="bg-BG"/>
-        </w:rPr>
-      </w:pPr>
-      <w:proofErr w:type="spellStart"/>
-      <w:r>
-        <w:rPr>
-          <w:lang w:val="bg-BG"/>
-        </w:rPr>
-        <w:t>jade</w:t>
-      </w:r>
-      <w:proofErr w:type="spellEnd"/>
-      <w:r>
-        <w:t xml:space="preserve"> v</w:t>
-      </w:r>
-      <w:r>
-        <w:t>1.11.0</w:t>
-      </w:r>
-    </w:p>
-    <w:p>
-      <w:pPr>
-        <w:pStyle w:val="a6"/>
-        <w:numPr>
-          <w:ilvl w:val="2"/>
-          <w:numId w:val="2"/>
-        </w:numPr>
-        <w:rPr>
-          <w:lang w:val="bg-BG"/>
-        </w:rPr>
-      </w:pPr>
-      <w:proofErr w:type="spellStart"/>
-      <w:r>
-        <w:rPr>
-          <w:lang w:val="bg-BG"/>
-        </w:rPr>
-        <w:t>morgan</w:t>
-      </w:r>
-      <w:proofErr w:type="spellEnd"/>
-      <w:r>
-        <w:t xml:space="preserve"> v</w:t>
-      </w:r>
-      <w:r>
-        <w:t>1.9.0</w:t>
-      </w:r>
-    </w:p>
-    <w:p>
-      <w:pPr>
-        <w:pStyle w:val="a6"/>
-        <w:numPr>
-          <w:ilvl w:val="2"/>
-          <w:numId w:val="2"/>
-        </w:numPr>
-        <w:rPr>
-          <w:lang w:val="bg-BG"/>
-        </w:rPr>
-      </w:pPr>
-      <w:proofErr w:type="spellStart"/>
-      <w:r>
-        <w:rPr>
-          <w:lang w:val="bg-BG"/>
-        </w:rPr>
-        <w:t>passport</w:t>
-      </w:r>
-      <w:proofErr w:type="spellEnd"/>
-      <w:r>
-        <w:t xml:space="preserve"> v</w:t>
-      </w:r>
-      <w:r>
-        <w:t>0.4.0</w:t>
-      </w:r>
-    </w:p>
-    <w:p>
-      <w:pPr>
-        <w:pStyle w:val="a6"/>
-        <w:numPr>
-          <w:ilvl w:val="2"/>
-          <w:numId w:val="2"/>
-        </w:numPr>
-        <w:rPr>
-          <w:lang w:val="bg-BG"/>
-        </w:rPr>
-      </w:pPr>
-      <w:proofErr w:type="spellStart"/>
-      <w:r>
-        <w:rPr>
-          <w:lang w:val="bg-BG"/>
-        </w:rPr>
-        <w:lastRenderedPageBreak/>
-        <w:t>passport-local</w:t>
-      </w:r>
-      <w:proofErr w:type="spellEnd"/>
-      <w:r>
-        <w:t xml:space="preserve"> v</w:t>
-      </w:r>
-      <w:r>
-        <w:t>1.0.0</w:t>
-      </w:r>
-    </w:p>
-    <w:p>
-      <w:pPr>
-        <w:pStyle w:val="a6"/>
-        <w:numPr>
-          <w:ilvl w:val="2"/>
-          <w:numId w:val="2"/>
-        </w:numPr>
-        <w:rPr>
-          <w:lang w:val="bg-BG"/>
-        </w:rPr>
-      </w:pPr>
-      <w:proofErr w:type="spellStart"/>
-      <w:r>
-        <w:rPr>
-          <w:lang w:val="bg-BG"/>
-        </w:rPr>
-        <w:t>passport-session</w:t>
-      </w:r>
-      <w:proofErr w:type="spellEnd"/>
-      <w:r>
-        <w:t xml:space="preserve"> v</w:t>
-      </w:r>
-      <w:r>
-        <w:t>1.0.2</w:t>
-      </w:r>
-    </w:p>
-    <w:p>
-      <w:pPr>
-        <w:pStyle w:val="a6"/>
-        <w:numPr>
-          <w:ilvl w:val="2"/>
-          <w:numId w:val="2"/>
-        </w:numPr>
-        <w:rPr>
-          <w:lang w:val="bg-BG"/>
-        </w:rPr>
-      </w:pPr>
-      <w:r>
-        <w:rPr>
-          <w:lang w:val="bg-BG"/>
-        </w:rPr>
-        <w:t>sqlite3</w:t>
-      </w:r>
-      <w:r>
-        <w:t xml:space="preserve"> v4.0.0</w:t>
+      <w:r>
+        <w:t>Bootstrap</w:t>
+      </w:r>
+      <w:r>
+        <w:t xml:space="preserve"> –</w:t>
+      </w:r>
+      <w:r>
+        <w:rPr>
+          <w:lang w:val="bg-BG"/>
+        </w:rPr>
+        <w:t xml:space="preserve"> Библиотека с отворен код, съдържаща </w:t>
+      </w:r>
+      <w:proofErr w:type="spellStart"/>
+      <w:r>
+        <w:t>css</w:t>
+      </w:r>
+      <w:proofErr w:type="spellEnd"/>
+      <w:r>
+        <w:t xml:space="preserve"> </w:t>
+      </w:r>
+      <w:r>
+        <w:rPr>
+          <w:lang w:val="bg-BG"/>
+        </w:rPr>
+        <w:t xml:space="preserve">стилове, за лесно създаване на приложения с </w:t>
+      </w:r>
+      <w:r>
+        <w:t xml:space="preserve">HTML, CSS </w:t>
+      </w:r>
+      <w:r>
+        <w:rPr>
+          <w:lang w:val="bg-BG"/>
+        </w:rPr>
+        <w:t xml:space="preserve">и </w:t>
+      </w:r>
+      <w:r>
+        <w:t>JavaScript</w:t>
       </w:r>
       <w:bookmarkStart w:id="0" w:name="_GoBack"/>
       <w:bookmarkEnd w:id="0"/>
+    </w:p>
+    <w:p>
+      <w:pPr>
+        <w:pStyle w:val="a6"/>
+        <w:numPr>
+          <w:ilvl w:val="1"/>
+          <w:numId w:val="2"/>
+        </w:numPr>
+        <w:rPr>
+          <w:lang w:val="bg-BG"/>
+        </w:rPr>
+      </w:pPr>
+      <w:r>
+        <w:t>Back-end</w:t>
+      </w:r>
+    </w:p>
+    <w:p>
+      <w:pPr>
+        <w:pStyle w:val="a6"/>
+        <w:numPr>
+          <w:ilvl w:val="2"/>
+          <w:numId w:val="2"/>
+        </w:numPr>
+        <w:rPr>
+          <w:lang w:val="bg-BG"/>
+        </w:rPr>
+      </w:pPr>
+      <w:r>
+        <w:t xml:space="preserve">express </w:t>
+      </w:r>
+    </w:p>
+    <w:p>
+      <w:pPr>
+        <w:pStyle w:val="a6"/>
+        <w:numPr>
+          <w:ilvl w:val="2"/>
+          <w:numId w:val="2"/>
+        </w:numPr>
+        <w:rPr>
+          <w:lang w:val="bg-BG"/>
+        </w:rPr>
+      </w:pPr>
+      <w:proofErr w:type="spellStart"/>
+      <w:r>
+        <w:rPr>
+          <w:lang w:val="bg-BG"/>
+        </w:rPr>
+        <w:t>cookie-parser</w:t>
+      </w:r>
+      <w:proofErr w:type="spellEnd"/>
+      <w:r>
+        <w:t xml:space="preserve"> </w:t>
+      </w:r>
+    </w:p>
+    <w:p>
+      <w:pPr>
+        <w:pStyle w:val="a6"/>
+        <w:numPr>
+          <w:ilvl w:val="2"/>
+          <w:numId w:val="2"/>
+        </w:numPr>
+        <w:rPr>
+          <w:lang w:val="bg-BG"/>
+        </w:rPr>
+      </w:pPr>
+      <w:proofErr w:type="spellStart"/>
+      <w:r>
+        <w:rPr>
+          <w:lang w:val="bg-BG"/>
+        </w:rPr>
+        <w:lastRenderedPageBreak/>
+        <w:t>http-errors</w:t>
+      </w:r>
+      <w:proofErr w:type="spellEnd"/>
+      <w:r>
+        <w:t xml:space="preserve"> </w:t>
+      </w:r>
+    </w:p>
+    <w:p>
+      <w:pPr>
+        <w:pStyle w:val="a6"/>
+        <w:numPr>
+          <w:ilvl w:val="2"/>
+          <w:numId w:val="2"/>
+        </w:numPr>
+        <w:rPr>
+          <w:lang w:val="bg-BG"/>
+        </w:rPr>
+      </w:pPr>
+      <w:proofErr w:type="spellStart"/>
+      <w:r>
+        <w:rPr>
+          <w:lang w:val="bg-BG"/>
+        </w:rPr>
+        <w:t>indicative</w:t>
+      </w:r>
+      <w:proofErr w:type="spellEnd"/>
+      <w:r>
+        <w:t xml:space="preserve"> </w:t>
+      </w:r>
+    </w:p>
+    <w:p>
+      <w:pPr>
+        <w:pStyle w:val="a6"/>
+        <w:numPr>
+          <w:ilvl w:val="2"/>
+          <w:numId w:val="2"/>
+        </w:numPr>
+        <w:rPr>
+          <w:lang w:val="bg-BG"/>
+        </w:rPr>
+      </w:pPr>
+      <w:proofErr w:type="spellStart"/>
+      <w:r>
+        <w:rPr>
+          <w:lang w:val="bg-BG"/>
+        </w:rPr>
+        <w:t>passport</w:t>
+      </w:r>
+      <w:proofErr w:type="spellEnd"/>
+      <w:r>
+        <w:t xml:space="preserve"> </w:t>
+      </w:r>
+    </w:p>
+    <w:p>
+      <w:pPr>
+        <w:pStyle w:val="a6"/>
+        <w:numPr>
+          <w:ilvl w:val="2"/>
+          <w:numId w:val="2"/>
+        </w:numPr>
+        <w:rPr>
+          <w:lang w:val="bg-BG"/>
+        </w:rPr>
+      </w:pPr>
+      <w:r>
+        <w:rPr>
+          <w:lang w:val="bg-BG"/>
+        </w:rPr>
+        <w:t>sqlite3</w:t>
+      </w:r>
+      <w:r>
+        <w:t xml:space="preserve"> </w:t>
+      </w:r>
     </w:p>
     <w:p>
       <w:pPr>

</xml_diff>

<commit_message>
but wait there is even more documentation
</commit_message>
<xml_diff>
--- a/PMS_Documentation.docx
+++ b/PMS_Documentation.docx
@@ -1,6 +1,6 @@
 
 <file path=word/document.xml><?xml version="1.0" encoding="utf-8"?>
-<w:document xmlns:wpc="http://schemas.microsoft.com/office/word/2010/wordprocessingCanvas" xmlns:cx="http://schemas.microsoft.com/office/drawing/2014/chartex" xmlns:cx1="http://schemas.microsoft.com/office/drawing/2015/9/8/chartex" xmlns:cx2="http://schemas.microsoft.com/office/drawing/2015/10/21/chartex" xmlns:cx3="http://schemas.microsoft.com/office/drawing/2016/5/9/chartex" xmlns:cx4="http://schemas.microsoft.com/office/drawing/2016/5/10/chartex" xmlns:cx5="http://schemas.microsoft.com/office/drawing/2016/5/11/chartex" xmlns:cx6="http://schemas.microsoft.com/office/drawing/2016/5/12/chartex" xmlns:cx7="http://schemas.microsoft.com/office/drawing/2016/5/13/chartex" xmlns:cx8="http://schemas.microsoft.com/office/drawing/2016/5/14/chartex" xmlns:mc="http://schemas.openxmlformats.org/markup-compatibility/2006" xmlns:aink="http://schemas.microsoft.com/office/drawing/2016/ink" xmlns:am3d="http://schemas.microsoft.com/office/drawing/2017/model3d" xmlns:o="urn:schemas-microsoft-com:office:office" xmlns:r="http://schemas.openxmlformats.org/officeDocument/2006/relationships" xmlns:m="http://schemas.openxmlformats.org/officeDocument/2006/math" xmlns:v="urn:schemas-microsoft-com:vml" xmlns:wp14="http://schemas.microsoft.com/office/word/2010/wordprocessingDrawing" xmlns:wp="http://schemas.openxmlformats.org/drawingml/2006/wordprocessingDrawing" xmlns:w10="urn:schemas-microsoft-com:office:word" xmlns:w="http://schemas.openxmlformats.org/wordprocessingml/2006/main" xmlns:w14="http://schemas.microsoft.com/office/word/2010/wordml" xmlns:w15="http://schemas.microsoft.com/office/word/2012/wordml" xmlns:w16cid="http://schemas.microsoft.com/office/word/2016/wordml/cid" xmlns:w16se="http://schemas.microsoft.com/office/word/2015/wordml/symex" xmlns:wpg="http://schemas.microsoft.com/office/word/2010/wordprocessingGroup" xmlns:wpi="http://schemas.microsoft.com/office/word/2010/wordprocessingInk" xmlns:wne="http://schemas.microsoft.com/office/word/2006/wordml" xmlns:wps="http://schemas.microsoft.com/office/word/2010/wordprocessingShape" mc:Ignorable="w14 w15 w16se w16cid wp14">
+<w:document xmlns:wpc="http://schemas.microsoft.com/office/word/2010/wordprocessingCanvas" xmlns:mc="http://schemas.openxmlformats.org/markup-compatibility/2006" xmlns:o="urn:schemas-microsoft-com:office:office" xmlns:r="http://schemas.openxmlformats.org/officeDocument/2006/relationships" xmlns:m="http://schemas.openxmlformats.org/officeDocument/2006/math" xmlns:v="urn:schemas-microsoft-com:vml" xmlns:wp14="http://schemas.microsoft.com/office/word/2010/wordprocessingDrawing" xmlns:wp="http://schemas.openxmlformats.org/drawingml/2006/wordprocessingDrawing" xmlns:w10="urn:schemas-microsoft-com:office:word" xmlns:w="http://schemas.openxmlformats.org/wordprocessingml/2006/main" xmlns:w14="http://schemas.microsoft.com/office/word/2010/wordml" xmlns:w15="http://schemas.microsoft.com/office/word/2012/wordml" xmlns:wpg="http://schemas.microsoft.com/office/word/2010/wordprocessingGroup" xmlns:wpi="http://schemas.microsoft.com/office/word/2010/wordprocessingInk" xmlns:wne="http://schemas.microsoft.com/office/word/2006/wordml" xmlns:wps="http://schemas.microsoft.com/office/word/2010/wordprocessingShape" mc:Ignorable="w14 w15 wp14">
   <w:body>
     <w:p>
       <w:pPr>
@@ -66,6 +66,7 @@
                 <w:noProof/>
                 <w:sz w:val="24"/>
                 <w:szCs w:val="24"/>
+                <w:lang w:val="bg-BG" w:eastAsia="bg-BG"/>
               </w:rPr>
               <w:drawing>
                 <wp:inline distT="0" distB="0" distL="0" distR="0" wp14:anchorId="717E1073" wp14:editId="0C49F428">
@@ -247,7 +248,6 @@
               <w:t xml:space="preserve"> </w:t>
             </w:r>
             <w:proofErr w:type="spellStart"/>
-            <w:proofErr w:type="gramStart"/>
             <w:r>
               <w:rPr>
                 <w:rFonts w:ascii="Arial" w:eastAsia="Times New Roman" w:hAnsi="Arial" w:cs="Arial"/>
@@ -271,7 +271,6 @@
               </w:rPr>
               <w:t>“</w:t>
             </w:r>
-            <w:proofErr w:type="gramEnd"/>
           </w:p>
           <w:p>
             <w:pPr>
@@ -424,7 +423,7 @@
     </w:p>
     <w:p>
       <w:pPr>
-        <w:pStyle w:val="1"/>
+        <w:pStyle w:val="Heading1"/>
         <w:jc w:val="center"/>
       </w:pPr>
       <w:r>
@@ -457,69 +456,12 @@
         </w:rPr>
         <w:t>F</w:t>
       </w:r>
-      <w:proofErr w:type="spellStart"/>
       <w:r>
         <w:rPr>
           <w:i/>
           <w:lang w:val="bg-BG"/>
         </w:rPr>
-        <w:t>ullstack</w:t>
-      </w:r>
-      <w:proofErr w:type="spellEnd"/>
-      <w:r>
-        <w:rPr>
-          <w:i/>
-          <w:lang w:val="bg-BG"/>
-        </w:rPr>
-        <w:t xml:space="preserve"> </w:t>
-      </w:r>
-      <w:proofErr w:type="spellStart"/>
-      <w:r>
-        <w:rPr>
-          <w:i/>
-          <w:lang w:val="bg-BG"/>
-        </w:rPr>
-        <w:t>Application</w:t>
-      </w:r>
-      <w:proofErr w:type="spellEnd"/>
-      <w:r>
-        <w:rPr>
-          <w:i/>
-          <w:lang w:val="bg-BG"/>
-        </w:rPr>
-        <w:t xml:space="preserve"> </w:t>
-      </w:r>
-      <w:proofErr w:type="spellStart"/>
-      <w:r>
-        <w:rPr>
-          <w:i/>
-          <w:lang w:val="bg-BG"/>
-        </w:rPr>
-        <w:t>Development</w:t>
-      </w:r>
-      <w:proofErr w:type="spellEnd"/>
-      <w:r>
-        <w:rPr>
-          <w:i/>
-          <w:lang w:val="bg-BG"/>
-        </w:rPr>
-        <w:t xml:space="preserve"> </w:t>
-      </w:r>
-      <w:proofErr w:type="spellStart"/>
-      <w:r>
-        <w:rPr>
-          <w:i/>
-          <w:lang w:val="bg-BG"/>
-        </w:rPr>
-        <w:t>with</w:t>
-      </w:r>
-      <w:proofErr w:type="spellEnd"/>
-      <w:r>
-        <w:rPr>
-          <w:i/>
-          <w:lang w:val="bg-BG"/>
-        </w:rPr>
-        <w:t xml:space="preserve"> Node.js + Express.js + React.js</w:t>
+        <w:t>ullstack Application Development with Node.js + Express.js + React.js</w:t>
       </w:r>
     </w:p>
     <w:p>
@@ -565,21 +507,7 @@
         <w:rPr>
           <w:lang w:val="bg-BG"/>
         </w:rPr>
-        <w:t xml:space="preserve">Петър </w:t>
-      </w:r>
-      <w:proofErr w:type="spellStart"/>
-      <w:r>
-        <w:rPr>
-          <w:lang w:val="bg-BG"/>
-        </w:rPr>
-        <w:t>Татерски</w:t>
-      </w:r>
-      <w:proofErr w:type="spellEnd"/>
-      <w:r>
-        <w:rPr>
-          <w:lang w:val="bg-BG"/>
-        </w:rPr>
-        <w:t>, 61845</w:t>
+        <w:t>Петър Татерски, 61845</w:t>
       </w:r>
     </w:p>
     <w:p>
@@ -597,7 +525,7 @@
     </w:p>
     <w:p>
       <w:pPr>
-        <w:pStyle w:val="2"/>
+        <w:pStyle w:val="Heading2"/>
         <w:numPr>
           <w:ilvl w:val="0"/>
           <w:numId w:val="2"/>
@@ -616,894 +544,246 @@
     </w:p>
     <w:p>
       <w:pPr>
-        <w:pStyle w:val="a6"/>
-        <w:numPr>
-          <w:ilvl w:val="1"/>
-          <w:numId w:val="2"/>
-        </w:numPr>
-        <w:rPr>
-          <w:lang w:val="bg-BG"/>
-        </w:rPr>
-      </w:pPr>
-      <w:proofErr w:type="spellStart"/>
-      <w:r>
-        <w:rPr>
-          <w:lang w:val="bg-BG"/>
-        </w:rPr>
-        <w:t>Create</w:t>
-      </w:r>
-      <w:proofErr w:type="spellEnd"/>
-      <w:r>
-        <w:rPr>
-          <w:lang w:val="bg-BG"/>
-        </w:rPr>
-        <w:t xml:space="preserve"> </w:t>
-      </w:r>
-      <w:proofErr w:type="spellStart"/>
-      <w:r>
-        <w:rPr>
-          <w:lang w:val="bg-BG"/>
-        </w:rPr>
-        <w:t>project</w:t>
-      </w:r>
-      <w:proofErr w:type="spellEnd"/>
+        <w:pStyle w:val="ListParagraph"/>
+        <w:numPr>
+          <w:ilvl w:val="1"/>
+          <w:numId w:val="2"/>
+        </w:numPr>
+        <w:rPr>
+          <w:lang w:val="bg-BG"/>
+        </w:rPr>
+      </w:pPr>
+      <w:r>
+        <w:rPr>
+          <w:lang w:val="bg-BG"/>
+        </w:rPr>
+        <w:t>Create project</w:t>
+      </w:r>
       <w:r>
         <w:t xml:space="preserve"> - </w:t>
       </w:r>
-      <w:proofErr w:type="spellStart"/>
-      <w:r>
-        <w:rPr>
-          <w:lang w:val="bg-BG"/>
-        </w:rPr>
-        <w:t>Registered</w:t>
-      </w:r>
-      <w:proofErr w:type="spellEnd"/>
-      <w:r>
-        <w:rPr>
-          <w:lang w:val="bg-BG"/>
-        </w:rPr>
-        <w:t xml:space="preserve"> </w:t>
-      </w:r>
-      <w:proofErr w:type="spellStart"/>
-      <w:r>
-        <w:rPr>
-          <w:lang w:val="bg-BG"/>
-        </w:rPr>
-        <w:t>user</w:t>
-      </w:r>
-      <w:proofErr w:type="spellEnd"/>
-      <w:r>
-        <w:rPr>
-          <w:lang w:val="bg-BG"/>
-        </w:rPr>
-        <w:t xml:space="preserve"> </w:t>
-      </w:r>
-      <w:proofErr w:type="spellStart"/>
-      <w:r>
-        <w:rPr>
-          <w:lang w:val="bg-BG"/>
-        </w:rPr>
-        <w:t>will</w:t>
-      </w:r>
-      <w:proofErr w:type="spellEnd"/>
-      <w:r>
-        <w:rPr>
-          <w:lang w:val="bg-BG"/>
-        </w:rPr>
-        <w:t xml:space="preserve"> </w:t>
-      </w:r>
-      <w:proofErr w:type="spellStart"/>
-      <w:r>
-        <w:rPr>
-          <w:lang w:val="bg-BG"/>
-        </w:rPr>
-        <w:t>be</w:t>
-      </w:r>
-      <w:proofErr w:type="spellEnd"/>
-      <w:r>
-        <w:rPr>
-          <w:lang w:val="bg-BG"/>
-        </w:rPr>
-        <w:t xml:space="preserve"> </w:t>
-      </w:r>
-      <w:proofErr w:type="spellStart"/>
-      <w:r>
-        <w:rPr>
-          <w:lang w:val="bg-BG"/>
-        </w:rPr>
-        <w:t>able</w:t>
-      </w:r>
-      <w:proofErr w:type="spellEnd"/>
-      <w:r>
-        <w:rPr>
-          <w:lang w:val="bg-BG"/>
-        </w:rPr>
-        <w:t xml:space="preserve"> </w:t>
-      </w:r>
-      <w:proofErr w:type="spellStart"/>
-      <w:r>
-        <w:rPr>
-          <w:lang w:val="bg-BG"/>
-        </w:rPr>
-        <w:t>to</w:t>
-      </w:r>
-      <w:proofErr w:type="spellEnd"/>
-      <w:r>
-        <w:rPr>
-          <w:lang w:val="bg-BG"/>
-        </w:rPr>
-        <w:t xml:space="preserve"> </w:t>
-      </w:r>
-      <w:proofErr w:type="spellStart"/>
-      <w:r>
-        <w:rPr>
-          <w:lang w:val="bg-BG"/>
-        </w:rPr>
-        <w:t>create</w:t>
-      </w:r>
-      <w:proofErr w:type="spellEnd"/>
-      <w:r>
-        <w:rPr>
-          <w:lang w:val="bg-BG"/>
-        </w:rPr>
-        <w:t xml:space="preserve"> </w:t>
-      </w:r>
-      <w:proofErr w:type="spellStart"/>
-      <w:r>
-        <w:rPr>
-          <w:lang w:val="bg-BG"/>
-        </w:rPr>
-        <w:t>project</w:t>
-      </w:r>
-      <w:proofErr w:type="spellEnd"/>
-      <w:r>
-        <w:rPr>
-          <w:lang w:val="bg-BG"/>
-        </w:rPr>
-        <w:t xml:space="preserve"> </w:t>
-      </w:r>
-      <w:proofErr w:type="spellStart"/>
-      <w:r>
-        <w:rPr>
-          <w:lang w:val="bg-BG"/>
-        </w:rPr>
-        <w:t>to</w:t>
-      </w:r>
-      <w:proofErr w:type="spellEnd"/>
-      <w:r>
-        <w:rPr>
-          <w:lang w:val="bg-BG"/>
-        </w:rPr>
-        <w:t xml:space="preserve"> </w:t>
-      </w:r>
-      <w:proofErr w:type="spellStart"/>
-      <w:r>
-        <w:rPr>
-          <w:lang w:val="bg-BG"/>
-        </w:rPr>
-        <w:t>which</w:t>
-      </w:r>
-      <w:proofErr w:type="spellEnd"/>
-      <w:r>
-        <w:rPr>
-          <w:lang w:val="bg-BG"/>
-        </w:rPr>
-        <w:t xml:space="preserve"> </w:t>
-      </w:r>
-      <w:proofErr w:type="spellStart"/>
-      <w:r>
-        <w:rPr>
-          <w:lang w:val="bg-BG"/>
-        </w:rPr>
-        <w:t>he</w:t>
-      </w:r>
-      <w:proofErr w:type="spellEnd"/>
-      <w:r>
-        <w:rPr>
-          <w:lang w:val="bg-BG"/>
-        </w:rPr>
-        <w:t xml:space="preserve"> </w:t>
-      </w:r>
-      <w:proofErr w:type="spellStart"/>
-      <w:r>
-        <w:rPr>
-          <w:lang w:val="bg-BG"/>
-        </w:rPr>
-        <w:t>can</w:t>
-      </w:r>
-      <w:proofErr w:type="spellEnd"/>
-      <w:r>
-        <w:rPr>
-          <w:lang w:val="bg-BG"/>
-        </w:rPr>
-        <w:t xml:space="preserve"> </w:t>
-      </w:r>
-      <w:proofErr w:type="spellStart"/>
-      <w:r>
-        <w:rPr>
-          <w:lang w:val="bg-BG"/>
-        </w:rPr>
-        <w:t>add</w:t>
-      </w:r>
-      <w:proofErr w:type="spellEnd"/>
-      <w:r>
-        <w:rPr>
-          <w:lang w:val="bg-BG"/>
-        </w:rPr>
-        <w:t xml:space="preserve"> </w:t>
-      </w:r>
-      <w:proofErr w:type="spellStart"/>
-      <w:r>
-        <w:rPr>
-          <w:lang w:val="bg-BG"/>
-        </w:rPr>
-        <w:t>tasks</w:t>
-      </w:r>
-      <w:proofErr w:type="spellEnd"/>
-      <w:r>
-        <w:rPr>
-          <w:lang w:val="bg-BG"/>
-        </w:rPr>
-        <w:t xml:space="preserve"> </w:t>
-      </w:r>
-      <w:proofErr w:type="spellStart"/>
-      <w:r>
-        <w:rPr>
-          <w:lang w:val="bg-BG"/>
-        </w:rPr>
-        <w:t>and</w:t>
-      </w:r>
-      <w:proofErr w:type="spellEnd"/>
-      <w:r>
-        <w:rPr>
-          <w:lang w:val="bg-BG"/>
-        </w:rPr>
-        <w:t xml:space="preserve"> </w:t>
-      </w:r>
-      <w:proofErr w:type="spellStart"/>
-      <w:r>
-        <w:rPr>
-          <w:lang w:val="bg-BG"/>
-        </w:rPr>
-        <w:t>team</w:t>
-      </w:r>
-      <w:proofErr w:type="spellEnd"/>
-      <w:r>
-        <w:rPr>
-          <w:lang w:val="bg-BG"/>
-        </w:rPr>
-        <w:t xml:space="preserve"> </w:t>
-      </w:r>
-      <w:proofErr w:type="spellStart"/>
-      <w:r>
-        <w:rPr>
-          <w:lang w:val="bg-BG"/>
-        </w:rPr>
-        <w:t>members</w:t>
-      </w:r>
-      <w:proofErr w:type="spellEnd"/>
-      <w:r>
-        <w:rPr>
-          <w:lang w:val="bg-BG"/>
-        </w:rPr>
+      <w:r>
+        <w:rPr>
+          <w:lang w:val="bg-BG"/>
+        </w:rPr>
+        <w:t>Registered user will be able to create project to which he can add tasks and team members.</w:t>
+      </w:r>
+    </w:p>
+    <w:p>
+      <w:pPr>
+        <w:pStyle w:val="ListParagraph"/>
+        <w:numPr>
+          <w:ilvl w:val="1"/>
+          <w:numId w:val="2"/>
+        </w:numPr>
+        <w:rPr>
+          <w:lang w:val="bg-BG"/>
+        </w:rPr>
+      </w:pPr>
+      <w:r>
+        <w:rPr>
+          <w:lang w:val="bg-BG"/>
+        </w:rPr>
+        <w:t>Manage project info</w:t>
+      </w:r>
+      <w:r>
+        <w:t xml:space="preserve"> - </w:t>
+      </w:r>
+      <w:r>
+        <w:rPr>
+          <w:lang w:val="bg-BG"/>
+        </w:rPr>
+        <w:t>Edit project information</w:t>
+      </w:r>
+    </w:p>
+    <w:p>
+      <w:pPr>
+        <w:pStyle w:val="ListParagraph"/>
+        <w:numPr>
+          <w:ilvl w:val="1"/>
+          <w:numId w:val="2"/>
+        </w:numPr>
+        <w:rPr>
+          <w:lang w:val="bg-BG"/>
+        </w:rPr>
+      </w:pPr>
+      <w:r>
+        <w:rPr>
+          <w:lang w:val="bg-BG"/>
+        </w:rPr>
+        <w:t>Browse project</w:t>
+      </w:r>
+      <w:r>
+        <w:t xml:space="preserve"> - </w:t>
+      </w:r>
+      <w:r>
+        <w:rPr>
+          <w:lang w:val="bg-BG"/>
+        </w:rPr>
+        <w:t>List own projects and projects in which the user is member</w:t>
+      </w:r>
+    </w:p>
+    <w:p>
+      <w:pPr>
+        <w:pStyle w:val="ListParagraph"/>
+        <w:numPr>
+          <w:ilvl w:val="1"/>
+          <w:numId w:val="2"/>
+        </w:numPr>
+        <w:rPr>
+          <w:lang w:val="bg-BG"/>
+        </w:rPr>
+      </w:pPr>
+      <w:r>
+        <w:rPr>
+          <w:lang w:val="bg-BG"/>
+        </w:rPr>
+        <w:t>Create task</w:t>
+      </w:r>
+      <w:r>
+        <w:t xml:space="preserve"> - </w:t>
+      </w:r>
+      <w:r>
+        <w:t>Create user task with detailed information about the task - time frame, description, task name, checklist, tags etc</w:t>
+      </w:r>
+      <w:r>
         <w:t>.</w:t>
       </w:r>
     </w:p>
     <w:p>
       <w:pPr>
-        <w:pStyle w:val="a6"/>
-        <w:numPr>
-          <w:ilvl w:val="1"/>
-          <w:numId w:val="2"/>
-        </w:numPr>
-        <w:rPr>
-          <w:lang w:val="bg-BG"/>
-        </w:rPr>
-      </w:pPr>
-      <w:proofErr w:type="spellStart"/>
-      <w:r>
-        <w:rPr>
-          <w:lang w:val="bg-BG"/>
-        </w:rPr>
-        <w:t>Manage</w:t>
-      </w:r>
-      <w:proofErr w:type="spellEnd"/>
-      <w:r>
-        <w:rPr>
-          <w:lang w:val="bg-BG"/>
-        </w:rPr>
-        <w:t xml:space="preserve"> </w:t>
-      </w:r>
-      <w:proofErr w:type="spellStart"/>
-      <w:r>
-        <w:rPr>
-          <w:lang w:val="bg-BG"/>
-        </w:rPr>
-        <w:t>project</w:t>
-      </w:r>
-      <w:proofErr w:type="spellEnd"/>
-      <w:r>
-        <w:rPr>
-          <w:lang w:val="bg-BG"/>
-        </w:rPr>
-        <w:t xml:space="preserve"> </w:t>
-      </w:r>
-      <w:proofErr w:type="spellStart"/>
-      <w:r>
-        <w:rPr>
-          <w:lang w:val="bg-BG"/>
-        </w:rPr>
-        <w:t>info</w:t>
-      </w:r>
-      <w:proofErr w:type="spellEnd"/>
+        <w:pStyle w:val="ListParagraph"/>
+        <w:numPr>
+          <w:ilvl w:val="1"/>
+          <w:numId w:val="2"/>
+        </w:numPr>
+        <w:rPr>
+          <w:lang w:val="bg-BG"/>
+        </w:rPr>
+      </w:pPr>
+      <w:r>
+        <w:rPr>
+          <w:lang w:val="bg-BG"/>
+        </w:rPr>
+        <w:t>Create subtask</w:t>
+      </w:r>
       <w:r>
         <w:t xml:space="preserve"> - </w:t>
       </w:r>
-      <w:proofErr w:type="spellStart"/>
-      <w:r>
-        <w:rPr>
-          <w:lang w:val="bg-BG"/>
-        </w:rPr>
-        <w:t>Edit</w:t>
-      </w:r>
-      <w:proofErr w:type="spellEnd"/>
-      <w:r>
-        <w:rPr>
-          <w:lang w:val="bg-BG"/>
-        </w:rPr>
-        <w:t xml:space="preserve"> </w:t>
-      </w:r>
-      <w:proofErr w:type="spellStart"/>
-      <w:r>
-        <w:rPr>
-          <w:lang w:val="bg-BG"/>
-        </w:rPr>
-        <w:t>project</w:t>
-      </w:r>
-      <w:proofErr w:type="spellEnd"/>
-      <w:r>
-        <w:rPr>
-          <w:lang w:val="bg-BG"/>
-        </w:rPr>
-        <w:t xml:space="preserve"> </w:t>
-      </w:r>
-      <w:proofErr w:type="spellStart"/>
-      <w:r>
-        <w:rPr>
-          <w:lang w:val="bg-BG"/>
-        </w:rPr>
-        <w:t>information</w:t>
-      </w:r>
-      <w:proofErr w:type="spellEnd"/>
-    </w:p>
-    <w:p>
-      <w:pPr>
-        <w:pStyle w:val="a6"/>
-        <w:numPr>
-          <w:ilvl w:val="1"/>
-          <w:numId w:val="2"/>
-        </w:numPr>
-        <w:rPr>
-          <w:lang w:val="bg-BG"/>
-        </w:rPr>
-      </w:pPr>
-      <w:proofErr w:type="spellStart"/>
-      <w:r>
-        <w:rPr>
-          <w:lang w:val="bg-BG"/>
-        </w:rPr>
-        <w:t>Browse</w:t>
-      </w:r>
-      <w:proofErr w:type="spellEnd"/>
-      <w:r>
-        <w:rPr>
-          <w:lang w:val="bg-BG"/>
-        </w:rPr>
-        <w:t xml:space="preserve"> </w:t>
-      </w:r>
-      <w:proofErr w:type="spellStart"/>
-      <w:r>
-        <w:rPr>
-          <w:lang w:val="bg-BG"/>
-        </w:rPr>
-        <w:t>project</w:t>
-      </w:r>
-      <w:proofErr w:type="spellEnd"/>
+      <w:r>
+        <w:t>Create subtask to a task</w:t>
+      </w:r>
+    </w:p>
+    <w:p>
+      <w:pPr>
+        <w:pStyle w:val="ListParagraph"/>
+        <w:numPr>
+          <w:ilvl w:val="1"/>
+          <w:numId w:val="2"/>
+        </w:numPr>
+        <w:rPr>
+          <w:lang w:val="bg-BG"/>
+        </w:rPr>
+      </w:pPr>
+      <w:r>
+        <w:rPr>
+          <w:lang w:val="bg-BG"/>
+        </w:rPr>
+        <w:t>Edit task info</w:t>
+      </w:r>
       <w:r>
         <w:t xml:space="preserve"> - </w:t>
       </w:r>
-      <w:proofErr w:type="spellStart"/>
-      <w:r>
-        <w:rPr>
-          <w:lang w:val="bg-BG"/>
-        </w:rPr>
-        <w:t>List</w:t>
-      </w:r>
-      <w:proofErr w:type="spellEnd"/>
-      <w:r>
-        <w:rPr>
-          <w:lang w:val="bg-BG"/>
-        </w:rPr>
-        <w:t xml:space="preserve"> </w:t>
-      </w:r>
-      <w:proofErr w:type="spellStart"/>
-      <w:r>
-        <w:rPr>
-          <w:lang w:val="bg-BG"/>
-        </w:rPr>
-        <w:t>own</w:t>
-      </w:r>
-      <w:proofErr w:type="spellEnd"/>
-      <w:r>
-        <w:rPr>
-          <w:lang w:val="bg-BG"/>
-        </w:rPr>
-        <w:t xml:space="preserve"> </w:t>
-      </w:r>
-      <w:proofErr w:type="spellStart"/>
-      <w:r>
-        <w:rPr>
-          <w:lang w:val="bg-BG"/>
-        </w:rPr>
-        <w:t>projects</w:t>
-      </w:r>
-      <w:proofErr w:type="spellEnd"/>
-      <w:r>
-        <w:rPr>
-          <w:lang w:val="bg-BG"/>
-        </w:rPr>
-        <w:t xml:space="preserve"> </w:t>
-      </w:r>
-      <w:proofErr w:type="spellStart"/>
-      <w:r>
-        <w:rPr>
-          <w:lang w:val="bg-BG"/>
-        </w:rPr>
-        <w:t>and</w:t>
-      </w:r>
-      <w:proofErr w:type="spellEnd"/>
-      <w:r>
-        <w:rPr>
-          <w:lang w:val="bg-BG"/>
-        </w:rPr>
-        <w:t xml:space="preserve"> </w:t>
-      </w:r>
-      <w:proofErr w:type="spellStart"/>
-      <w:r>
-        <w:rPr>
-          <w:lang w:val="bg-BG"/>
-        </w:rPr>
-        <w:t>projects</w:t>
-      </w:r>
-      <w:proofErr w:type="spellEnd"/>
-      <w:r>
-        <w:rPr>
-          <w:lang w:val="bg-BG"/>
-        </w:rPr>
-        <w:t xml:space="preserve"> </w:t>
-      </w:r>
-      <w:proofErr w:type="spellStart"/>
-      <w:r>
-        <w:rPr>
-          <w:lang w:val="bg-BG"/>
-        </w:rPr>
-        <w:t>in</w:t>
-      </w:r>
-      <w:proofErr w:type="spellEnd"/>
-      <w:r>
-        <w:rPr>
-          <w:lang w:val="bg-BG"/>
-        </w:rPr>
-        <w:t xml:space="preserve"> </w:t>
-      </w:r>
-      <w:proofErr w:type="spellStart"/>
-      <w:r>
-        <w:rPr>
-          <w:lang w:val="bg-BG"/>
-        </w:rPr>
-        <w:t>which</w:t>
-      </w:r>
-      <w:proofErr w:type="spellEnd"/>
-      <w:r>
-        <w:rPr>
-          <w:lang w:val="bg-BG"/>
-        </w:rPr>
-        <w:t xml:space="preserve"> </w:t>
-      </w:r>
-      <w:proofErr w:type="spellStart"/>
-      <w:r>
-        <w:rPr>
-          <w:lang w:val="bg-BG"/>
-        </w:rPr>
-        <w:t>the</w:t>
-      </w:r>
-      <w:proofErr w:type="spellEnd"/>
-      <w:r>
-        <w:rPr>
-          <w:lang w:val="bg-BG"/>
-        </w:rPr>
-        <w:t xml:space="preserve"> </w:t>
-      </w:r>
-      <w:proofErr w:type="spellStart"/>
-      <w:r>
-        <w:rPr>
-          <w:lang w:val="bg-BG"/>
-        </w:rPr>
-        <w:t>user</w:t>
-      </w:r>
-      <w:proofErr w:type="spellEnd"/>
-      <w:r>
-        <w:rPr>
-          <w:lang w:val="bg-BG"/>
-        </w:rPr>
-        <w:t xml:space="preserve"> </w:t>
-      </w:r>
-      <w:proofErr w:type="spellStart"/>
-      <w:r>
-        <w:rPr>
-          <w:lang w:val="bg-BG"/>
-        </w:rPr>
-        <w:t>is</w:t>
-      </w:r>
-      <w:proofErr w:type="spellEnd"/>
-      <w:r>
-        <w:rPr>
-          <w:lang w:val="bg-BG"/>
-        </w:rPr>
-        <w:t xml:space="preserve"> </w:t>
-      </w:r>
-      <w:proofErr w:type="spellStart"/>
-      <w:r>
-        <w:rPr>
-          <w:lang w:val="bg-BG"/>
-        </w:rPr>
-        <w:t>member</w:t>
-      </w:r>
-      <w:proofErr w:type="spellEnd"/>
-    </w:p>
-    <w:p>
-      <w:pPr>
-        <w:pStyle w:val="a6"/>
-        <w:numPr>
-          <w:ilvl w:val="1"/>
-          <w:numId w:val="2"/>
-        </w:numPr>
-        <w:rPr>
-          <w:lang w:val="bg-BG"/>
-        </w:rPr>
-      </w:pPr>
-      <w:proofErr w:type="spellStart"/>
-      <w:r>
-        <w:rPr>
-          <w:lang w:val="bg-BG"/>
-        </w:rPr>
-        <w:t>Create</w:t>
-      </w:r>
-      <w:proofErr w:type="spellEnd"/>
-      <w:r>
-        <w:rPr>
-          <w:lang w:val="bg-BG"/>
-        </w:rPr>
-        <w:t xml:space="preserve"> </w:t>
-      </w:r>
-      <w:proofErr w:type="spellStart"/>
-      <w:r>
-        <w:rPr>
-          <w:lang w:val="bg-BG"/>
-        </w:rPr>
-        <w:t>task</w:t>
-      </w:r>
-      <w:proofErr w:type="spellEnd"/>
+      <w:r>
+        <w:t>Edit already created task information</w:t>
+      </w:r>
+    </w:p>
+    <w:p>
+      <w:pPr>
+        <w:pStyle w:val="ListParagraph"/>
+        <w:numPr>
+          <w:ilvl w:val="1"/>
+          <w:numId w:val="2"/>
+        </w:numPr>
+        <w:rPr>
+          <w:lang w:val="bg-BG"/>
+        </w:rPr>
+      </w:pPr>
+      <w:r>
+        <w:rPr>
+          <w:lang w:val="bg-BG"/>
+        </w:rPr>
+        <w:t>Browse tasks for project</w:t>
+      </w:r>
       <w:r>
         <w:t xml:space="preserve"> - </w:t>
       </w:r>
       <w:r>
-        <w:t>Create user task with detailed information about the task - time frame, description, task name, checklist, tags etc</w:t>
-      </w:r>
-      <w:r>
-        <w:t>.</w:t>
-      </w:r>
-    </w:p>
-    <w:p>
-      <w:pPr>
-        <w:pStyle w:val="a6"/>
-        <w:numPr>
-          <w:ilvl w:val="1"/>
-          <w:numId w:val="2"/>
-        </w:numPr>
-        <w:rPr>
-          <w:lang w:val="bg-BG"/>
-        </w:rPr>
-      </w:pPr>
-      <w:proofErr w:type="spellStart"/>
-      <w:r>
-        <w:rPr>
-          <w:lang w:val="bg-BG"/>
-        </w:rPr>
-        <w:t>Create</w:t>
-      </w:r>
-      <w:proofErr w:type="spellEnd"/>
-      <w:r>
-        <w:rPr>
-          <w:lang w:val="bg-BG"/>
-        </w:rPr>
-        <w:t xml:space="preserve"> </w:t>
-      </w:r>
-      <w:proofErr w:type="spellStart"/>
-      <w:r>
-        <w:rPr>
-          <w:lang w:val="bg-BG"/>
-        </w:rPr>
-        <w:t>subtask</w:t>
-      </w:r>
-      <w:proofErr w:type="spellEnd"/>
+        <w:t>See all tasks that are related to project</w:t>
+      </w:r>
+    </w:p>
+    <w:p>
+      <w:pPr>
+        <w:pStyle w:val="ListParagraph"/>
+        <w:numPr>
+          <w:ilvl w:val="1"/>
+          <w:numId w:val="2"/>
+        </w:numPr>
+        <w:rPr>
+          <w:lang w:val="bg-BG"/>
+        </w:rPr>
+      </w:pPr>
+      <w:r>
+        <w:rPr>
+          <w:lang w:val="bg-BG"/>
+        </w:rPr>
+        <w:t>Browse members for project</w:t>
+      </w:r>
       <w:r>
         <w:t xml:space="preserve"> - </w:t>
       </w:r>
       <w:r>
-        <w:t>Create subtask to a task</w:t>
-      </w:r>
-    </w:p>
-    <w:p>
-      <w:pPr>
-        <w:pStyle w:val="a6"/>
-        <w:numPr>
-          <w:ilvl w:val="1"/>
-          <w:numId w:val="2"/>
-        </w:numPr>
-        <w:rPr>
-          <w:lang w:val="bg-BG"/>
-        </w:rPr>
-      </w:pPr>
-      <w:proofErr w:type="spellStart"/>
-      <w:r>
-        <w:rPr>
-          <w:lang w:val="bg-BG"/>
-        </w:rPr>
-        <w:t>Edit</w:t>
-      </w:r>
-      <w:proofErr w:type="spellEnd"/>
-      <w:r>
-        <w:rPr>
-          <w:lang w:val="bg-BG"/>
-        </w:rPr>
-        <w:t xml:space="preserve"> </w:t>
-      </w:r>
-      <w:proofErr w:type="spellStart"/>
-      <w:r>
-        <w:rPr>
-          <w:lang w:val="bg-BG"/>
-        </w:rPr>
-        <w:t>task</w:t>
-      </w:r>
-      <w:proofErr w:type="spellEnd"/>
-      <w:r>
-        <w:rPr>
-          <w:lang w:val="bg-BG"/>
-        </w:rPr>
-        <w:t xml:space="preserve"> </w:t>
-      </w:r>
-      <w:proofErr w:type="spellStart"/>
-      <w:r>
-        <w:rPr>
-          <w:lang w:val="bg-BG"/>
-        </w:rPr>
-        <w:t>info</w:t>
-      </w:r>
-      <w:proofErr w:type="spellEnd"/>
+        <w:t>View all members of a project.</w:t>
+      </w:r>
+    </w:p>
+    <w:p>
+      <w:pPr>
+        <w:pStyle w:val="ListParagraph"/>
+        <w:numPr>
+          <w:ilvl w:val="1"/>
+          <w:numId w:val="2"/>
+        </w:numPr>
+        <w:rPr>
+          <w:lang w:val="bg-BG"/>
+        </w:rPr>
+      </w:pPr>
+      <w:r>
+        <w:rPr>
+          <w:lang w:val="bg-BG"/>
+        </w:rPr>
+        <w:t>Add/remove member</w:t>
+      </w:r>
       <w:r>
         <w:t xml:space="preserve"> - </w:t>
       </w:r>
       <w:r>
-        <w:t>Edit already created task information</w:t>
-      </w:r>
-    </w:p>
-    <w:p>
-      <w:pPr>
-        <w:pStyle w:val="a6"/>
-        <w:numPr>
-          <w:ilvl w:val="1"/>
-          <w:numId w:val="2"/>
-        </w:numPr>
-        <w:rPr>
-          <w:lang w:val="bg-BG"/>
-        </w:rPr>
-      </w:pPr>
-      <w:proofErr w:type="spellStart"/>
-      <w:r>
-        <w:rPr>
-          <w:lang w:val="bg-BG"/>
-        </w:rPr>
-        <w:t>Browse</w:t>
-      </w:r>
-      <w:proofErr w:type="spellEnd"/>
-      <w:r>
-        <w:rPr>
-          <w:lang w:val="bg-BG"/>
-        </w:rPr>
-        <w:t xml:space="preserve"> </w:t>
-      </w:r>
-      <w:proofErr w:type="spellStart"/>
-      <w:r>
-        <w:rPr>
-          <w:lang w:val="bg-BG"/>
-        </w:rPr>
-        <w:t>tasks</w:t>
-      </w:r>
-      <w:proofErr w:type="spellEnd"/>
-      <w:r>
-        <w:rPr>
-          <w:lang w:val="bg-BG"/>
-        </w:rPr>
-        <w:t xml:space="preserve"> </w:t>
-      </w:r>
-      <w:proofErr w:type="spellStart"/>
-      <w:r>
-        <w:rPr>
-          <w:lang w:val="bg-BG"/>
-        </w:rPr>
-        <w:t>for</w:t>
-      </w:r>
-      <w:proofErr w:type="spellEnd"/>
-      <w:r>
-        <w:rPr>
-          <w:lang w:val="bg-BG"/>
-        </w:rPr>
-        <w:t xml:space="preserve"> </w:t>
-      </w:r>
-      <w:proofErr w:type="spellStart"/>
-      <w:r>
-        <w:rPr>
-          <w:lang w:val="bg-BG"/>
-        </w:rPr>
-        <w:t>project</w:t>
-      </w:r>
-      <w:proofErr w:type="spellEnd"/>
-      <w:r>
-        <w:t xml:space="preserve"> - </w:t>
-      </w:r>
-      <w:r>
-        <w:t>See all tasks that are related to project</w:t>
-      </w:r>
-    </w:p>
-    <w:p>
-      <w:pPr>
-        <w:pStyle w:val="a6"/>
-        <w:numPr>
-          <w:ilvl w:val="1"/>
-          <w:numId w:val="2"/>
-        </w:numPr>
-        <w:rPr>
-          <w:lang w:val="bg-BG"/>
-        </w:rPr>
-      </w:pPr>
-      <w:proofErr w:type="spellStart"/>
-      <w:r>
-        <w:rPr>
-          <w:lang w:val="bg-BG"/>
-        </w:rPr>
-        <w:t>Browse</w:t>
-      </w:r>
-      <w:proofErr w:type="spellEnd"/>
-      <w:r>
-        <w:rPr>
-          <w:lang w:val="bg-BG"/>
-        </w:rPr>
-        <w:t xml:space="preserve"> </w:t>
-      </w:r>
-      <w:proofErr w:type="spellStart"/>
-      <w:r>
-        <w:rPr>
-          <w:lang w:val="bg-BG"/>
-        </w:rPr>
-        <w:t>members</w:t>
-      </w:r>
-      <w:proofErr w:type="spellEnd"/>
-      <w:r>
-        <w:rPr>
-          <w:lang w:val="bg-BG"/>
-        </w:rPr>
-        <w:t xml:space="preserve"> </w:t>
-      </w:r>
-      <w:proofErr w:type="spellStart"/>
-      <w:r>
-        <w:rPr>
-          <w:lang w:val="bg-BG"/>
-        </w:rPr>
-        <w:t>for</w:t>
-      </w:r>
-      <w:proofErr w:type="spellEnd"/>
-      <w:r>
-        <w:rPr>
-          <w:lang w:val="bg-BG"/>
-        </w:rPr>
-        <w:t xml:space="preserve"> </w:t>
-      </w:r>
-      <w:proofErr w:type="spellStart"/>
-      <w:r>
-        <w:rPr>
-          <w:lang w:val="bg-BG"/>
-        </w:rPr>
-        <w:t>project</w:t>
-      </w:r>
-      <w:proofErr w:type="spellEnd"/>
-      <w:r>
-        <w:t xml:space="preserve"> - </w:t>
-      </w:r>
-      <w:r>
-        <w:t>View all members of a project.</w:t>
-      </w:r>
-    </w:p>
-    <w:p>
-      <w:pPr>
-        <w:pStyle w:val="a6"/>
-        <w:numPr>
-          <w:ilvl w:val="1"/>
-          <w:numId w:val="2"/>
-        </w:numPr>
-        <w:rPr>
-          <w:lang w:val="bg-BG"/>
-        </w:rPr>
-      </w:pPr>
-      <w:proofErr w:type="spellStart"/>
-      <w:r>
-        <w:rPr>
-          <w:lang w:val="bg-BG"/>
-        </w:rPr>
-        <w:t>Add</w:t>
-      </w:r>
-      <w:proofErr w:type="spellEnd"/>
-      <w:r>
-        <w:rPr>
-          <w:lang w:val="bg-BG"/>
-        </w:rPr>
-        <w:t>/</w:t>
-      </w:r>
-      <w:proofErr w:type="spellStart"/>
-      <w:r>
-        <w:rPr>
-          <w:lang w:val="bg-BG"/>
-        </w:rPr>
-        <w:t>remove</w:t>
-      </w:r>
-      <w:proofErr w:type="spellEnd"/>
-      <w:r>
-        <w:rPr>
-          <w:lang w:val="bg-BG"/>
-        </w:rPr>
-        <w:t xml:space="preserve"> </w:t>
-      </w:r>
-      <w:proofErr w:type="spellStart"/>
-      <w:r>
-        <w:rPr>
-          <w:lang w:val="bg-BG"/>
-        </w:rPr>
-        <w:t>member</w:t>
-      </w:r>
-      <w:proofErr w:type="spellEnd"/>
-      <w:r>
-        <w:t xml:space="preserve"> - </w:t>
-      </w:r>
-      <w:r>
         <w:t>Add or remove existing user as a member to the project.</w:t>
       </w:r>
     </w:p>
     <w:p>
       <w:pPr>
-        <w:pStyle w:val="a6"/>
-        <w:numPr>
-          <w:ilvl w:val="1"/>
-          <w:numId w:val="2"/>
-        </w:numPr>
-      </w:pPr>
-      <w:proofErr w:type="spellStart"/>
+        <w:pStyle w:val="ListParagraph"/>
+        <w:numPr>
+          <w:ilvl w:val="1"/>
+          <w:numId w:val="2"/>
+        </w:numPr>
+      </w:pPr>
       <w:r>
         <w:rPr>
           <w:lang w:val="bg-BG"/>
         </w:rPr>
         <w:t>Register</w:t>
       </w:r>
-      <w:proofErr w:type="spellEnd"/>
       <w:r>
         <w:t xml:space="preserve"> - Anonymous User  can register in the system by providing a valid e-mail address, first and last name, and choosing password. By </w:t>
       </w:r>
@@ -1520,7 +800,7 @@
     </w:p>
     <w:p>
       <w:pPr>
-        <w:pStyle w:val="a6"/>
+        <w:pStyle w:val="ListParagraph"/>
         <w:numPr>
           <w:ilvl w:val="1"/>
           <w:numId w:val="2"/>
@@ -1544,7 +824,7 @@
     </w:p>
     <w:p>
       <w:pPr>
-        <w:pStyle w:val="a6"/>
+        <w:pStyle w:val="ListParagraph"/>
         <w:numPr>
           <w:ilvl w:val="1"/>
           <w:numId w:val="2"/>
@@ -1574,7 +854,7 @@
     </w:p>
     <w:p>
       <w:pPr>
-        <w:pStyle w:val="a6"/>
+        <w:pStyle w:val="ListParagraph"/>
         <w:numPr>
           <w:ilvl w:val="1"/>
           <w:numId w:val="2"/>
@@ -1592,7 +872,7 @@
     </w:p>
     <w:p>
       <w:pPr>
-        <w:pStyle w:val="a6"/>
+        <w:pStyle w:val="ListParagraph"/>
         <w:numPr>
           <w:ilvl w:val="1"/>
           <w:numId w:val="2"/>
@@ -1610,118 +890,1059 @@
     </w:p>
     <w:p>
       <w:pPr>
-        <w:pStyle w:val="a6"/>
-        <w:numPr>
-          <w:ilvl w:val="1"/>
-          <w:numId w:val="2"/>
-        </w:numPr>
-      </w:pPr>
+        <w:pStyle w:val="ListParagraph"/>
+        <w:numPr>
+          <w:ilvl w:val="1"/>
+          <w:numId w:val="2"/>
+        </w:numPr>
+      </w:pPr>
+      <w:r>
+        <w:rPr>
+          <w:lang w:val="bg-BG"/>
+        </w:rPr>
+        <w:t>List all sprints</w:t>
+      </w:r>
+      <w:r>
+        <w:t xml:space="preserve"> - </w:t>
+      </w:r>
+      <w:r>
+        <w:t>Show all sprints to the user</w:t>
+      </w:r>
+    </w:p>
+    <w:p>
+      <w:pPr>
+        <w:pStyle w:val="ListParagraph"/>
+        <w:numPr>
+          <w:ilvl w:val="1"/>
+          <w:numId w:val="2"/>
+        </w:numPr>
+      </w:pPr>
+      <w:r>
+        <w:t>Move task to sprint</w:t>
+      </w:r>
+      <w:r>
+        <w:t xml:space="preserve"> - </w:t>
+      </w:r>
+      <w:r>
+        <w:t>Move task to sprint, the sprint should be active</w:t>
+      </w:r>
+    </w:p>
+    <w:p>
+      <w:pPr>
+        <w:pStyle w:val="ListParagraph"/>
+        <w:numPr>
+          <w:ilvl w:val="1"/>
+          <w:numId w:val="2"/>
+        </w:numPr>
+      </w:pPr>
+      <w:r>
+        <w:t>View sprint statistic</w:t>
+      </w:r>
+      <w:r>
+        <w:t xml:space="preserve"> - </w:t>
+      </w:r>
+      <w:r>
+        <w:t>View details about the sprint - open/closed/opened tasks, time</w:t>
+      </w:r>
+    </w:p>
+    <w:p>
+      <w:pPr>
+        <w:pStyle w:val="ListParagraph"/>
+        <w:numPr>
+          <w:ilvl w:val="1"/>
+          <w:numId w:val="2"/>
+        </w:numPr>
+      </w:pPr>
+      <w:r>
+        <w:t>Estimation from the team</w:t>
+      </w:r>
+    </w:p>
+    <w:p>
+      <w:pPr>
+        <w:pStyle w:val="ListParagraph"/>
+        <w:numPr>
+          <w:ilvl w:val="1"/>
+          <w:numId w:val="2"/>
+        </w:numPr>
+      </w:pPr>
+      <w:r>
+        <w:t>Comments for the estimations</w:t>
+      </w:r>
+    </w:p>
+    <w:p>
+      <w:pPr>
+        <w:pStyle w:val="Heading2"/>
+        <w:numPr>
+          <w:ilvl w:val="0"/>
+          <w:numId w:val="2"/>
+        </w:numPr>
+        <w:rPr>
+          <w:lang w:val="bg-BG"/>
+        </w:rPr>
+      </w:pPr>
+      <w:r>
+        <w:rPr>
+          <w:lang w:val="bg-BG"/>
+        </w:rPr>
+        <w:t>Описание на използваните технологии</w:t>
+      </w:r>
+    </w:p>
+    <w:p>
+      <w:pPr>
+        <w:pStyle w:val="ListParagraph"/>
+        <w:numPr>
+          <w:ilvl w:val="1"/>
+          <w:numId w:val="2"/>
+        </w:numPr>
+        <w:rPr>
+          <w:lang w:val="bg-BG"/>
+        </w:rPr>
+      </w:pPr>
+      <w:r>
+        <w:t>Front-end</w:t>
+      </w:r>
+    </w:p>
+    <w:p>
+      <w:pPr>
+        <w:pStyle w:val="ListParagraph"/>
+        <w:numPr>
+          <w:ilvl w:val="2"/>
+          <w:numId w:val="2"/>
+        </w:numPr>
+        <w:rPr>
+          <w:lang w:val="bg-BG"/>
+        </w:rPr>
+      </w:pPr>
+      <w:r>
+        <w:t xml:space="preserve">React.js </w:t>
+      </w:r>
+      <w:r>
+        <w:t>–</w:t>
+      </w:r>
+      <w:r>
+        <w:t xml:space="preserve"> </w:t>
+      </w:r>
+      <w:r>
+        <w:t xml:space="preserve">JavaScript </w:t>
+      </w:r>
+      <w:r>
+        <w:rPr>
+          <w:lang w:val="bg-BG"/>
+        </w:rPr>
+        <w:t>библиотека за създаване на потребителски интерфейс.</w:t>
+      </w:r>
+    </w:p>
+    <w:p>
+      <w:pPr>
+        <w:pStyle w:val="ListParagraph"/>
+        <w:numPr>
+          <w:ilvl w:val="2"/>
+          <w:numId w:val="2"/>
+        </w:numPr>
+        <w:rPr>
+          <w:lang w:val="bg-BG"/>
+        </w:rPr>
+      </w:pPr>
+      <w:r>
+        <w:t>R</w:t>
+      </w:r>
+      <w:r>
+        <w:rPr>
+          <w:lang w:val="bg-BG"/>
+        </w:rPr>
+        <w:t>eact-router-dom</w:t>
+      </w:r>
+      <w:r>
+        <w:t xml:space="preserve"> – </w:t>
+      </w:r>
+      <w:r>
+        <w:rPr>
+          <w:lang w:val="bg-BG"/>
+        </w:rPr>
+        <w:t xml:space="preserve">библиотека </w:t>
+      </w:r>
+      <w:r>
+        <w:rPr>
+          <w:lang w:val="bg-BG"/>
+        </w:rPr>
+        <w:t>за</w:t>
+      </w:r>
+      <w:r>
+        <w:rPr>
+          <w:lang w:val="bg-BG"/>
+        </w:rPr>
+        <w:t xml:space="preserve"> рутиране в </w:t>
+      </w:r>
+      <w:r>
+        <w:t>SPA</w:t>
+      </w:r>
+    </w:p>
+    <w:p>
+      <w:pPr>
+        <w:pStyle w:val="ListParagraph"/>
+        <w:numPr>
+          <w:ilvl w:val="2"/>
+          <w:numId w:val="2"/>
+        </w:numPr>
+        <w:rPr>
+          <w:lang w:val="bg-BG"/>
+        </w:rPr>
+      </w:pPr>
+      <w:r>
+        <w:rPr>
+          <w:lang w:val="bg-BG"/>
+        </w:rPr>
+        <w:t>Axios</w:t>
+      </w:r>
+      <w:r>
+        <w:rPr>
+          <w:lang w:val="bg-BG"/>
+        </w:rPr>
+        <w:t xml:space="preserve"> – </w:t>
+      </w:r>
       <w:proofErr w:type="spellStart"/>
       <w:r>
-        <w:rPr>
-          <w:lang w:val="bg-BG"/>
-        </w:rPr>
-        <w:t>List</w:t>
+        <w:t>Prommised</w:t>
       </w:r>
       <w:proofErr w:type="spellEnd"/>
       <w:r>
-        <w:rPr>
-          <w:lang w:val="bg-BG"/>
-        </w:rPr>
         <w:t xml:space="preserve"> </w:t>
       </w:r>
+      <w:r>
+        <w:rPr>
+          <w:lang w:val="bg-BG"/>
+        </w:rPr>
+        <w:t xml:space="preserve">базиран </w:t>
+      </w:r>
+      <w:r>
+        <w:t xml:space="preserve">HTTP </w:t>
+      </w:r>
+      <w:r>
+        <w:rPr>
+          <w:lang w:val="bg-BG"/>
+        </w:rPr>
+        <w:t xml:space="preserve">клиент за браузъри и </w:t>
+      </w:r>
+      <w:r>
+        <w:t>node.js</w:t>
+      </w:r>
+      <w:r>
+        <w:rPr>
+          <w:lang w:val="bg-BG"/>
+        </w:rPr>
+        <w:t xml:space="preserve"> </w:t>
+      </w:r>
+    </w:p>
+    <w:p>
+      <w:pPr>
+        <w:pStyle w:val="ListParagraph"/>
+        <w:numPr>
+          <w:ilvl w:val="2"/>
+          <w:numId w:val="2"/>
+        </w:numPr>
+        <w:rPr>
+          <w:lang w:val="bg-BG"/>
+        </w:rPr>
+      </w:pPr>
+      <w:r>
+        <w:rPr>
+          <w:lang w:val="bg-BG"/>
+        </w:rPr>
+        <w:t>Babel</w:t>
+      </w:r>
+      <w:r>
+        <w:t xml:space="preserve"> – JavaScript </w:t>
+      </w:r>
+      <w:r>
+        <w:rPr>
+          <w:lang w:val="bg-BG"/>
+        </w:rPr>
+        <w:t>компилатор</w:t>
+      </w:r>
+      <w:r>
+        <w:t xml:space="preserve"> </w:t>
+      </w:r>
+      <w:r>
+        <w:rPr>
+          <w:lang w:val="bg-BG"/>
+        </w:rPr>
+        <w:t xml:space="preserve">за бъдещ </w:t>
+      </w:r>
+      <w:r>
+        <w:t>JavaScript</w:t>
+      </w:r>
+    </w:p>
+    <w:p>
+      <w:pPr>
+        <w:pStyle w:val="ListParagraph"/>
+        <w:numPr>
+          <w:ilvl w:val="2"/>
+          <w:numId w:val="2"/>
+        </w:numPr>
+        <w:rPr>
+          <w:lang w:val="bg-BG"/>
+        </w:rPr>
+      </w:pPr>
+      <w:r>
+        <w:rPr>
+          <w:lang w:val="bg-BG"/>
+        </w:rPr>
+        <w:t>Webpack</w:t>
+      </w:r>
+      <w:r>
+        <w:rPr>
+          <w:lang w:val="bg-BG"/>
+        </w:rPr>
+        <w:t xml:space="preserve"> – </w:t>
+      </w:r>
+      <w:r>
+        <w:t>Module bundler</w:t>
+      </w:r>
+    </w:p>
+    <w:p>
+      <w:pPr>
+        <w:pStyle w:val="ListParagraph"/>
+        <w:numPr>
+          <w:ilvl w:val="2"/>
+          <w:numId w:val="2"/>
+        </w:numPr>
+        <w:rPr>
+          <w:lang w:val="bg-BG"/>
+        </w:rPr>
+      </w:pPr>
+      <w:r>
+        <w:t>Bootstrap</w:t>
+      </w:r>
+      <w:r>
+        <w:t xml:space="preserve"> –</w:t>
+      </w:r>
+      <w:r>
+        <w:rPr>
+          <w:lang w:val="bg-BG"/>
+        </w:rPr>
+        <w:t xml:space="preserve"> Библиотека с отворен код, съдържаща </w:t>
+      </w:r>
       <w:proofErr w:type="spellStart"/>
       <w:r>
-        <w:rPr>
-          <w:lang w:val="bg-BG"/>
-        </w:rPr>
-        <w:t>all</w:t>
+        <w:t>css</w:t>
       </w:r>
       <w:proofErr w:type="spellEnd"/>
       <w:r>
-        <w:rPr>
-          <w:lang w:val="bg-BG"/>
-        </w:rPr>
         <w:t xml:space="preserve"> </w:t>
       </w:r>
+      <w:r>
+        <w:rPr>
+          <w:lang w:val="bg-BG"/>
+        </w:rPr>
+        <w:t xml:space="preserve">стилове, за лесно създаване на приложения с </w:t>
+      </w:r>
+      <w:r>
+        <w:t xml:space="preserve">HTML, CSS </w:t>
+      </w:r>
+      <w:r>
+        <w:rPr>
+          <w:lang w:val="bg-BG"/>
+        </w:rPr>
+        <w:t xml:space="preserve">и </w:t>
+      </w:r>
+      <w:r>
+        <w:t>JavaScript</w:t>
+      </w:r>
+    </w:p>
+    <w:p>
+      <w:pPr>
+        <w:pStyle w:val="ListParagraph"/>
+        <w:numPr>
+          <w:ilvl w:val="1"/>
+          <w:numId w:val="2"/>
+        </w:numPr>
+        <w:rPr>
+          <w:lang w:val="bg-BG"/>
+        </w:rPr>
+      </w:pPr>
+      <w:r>
+        <w:t>Back-end</w:t>
+      </w:r>
+    </w:p>
+    <w:p>
+      <w:pPr>
+        <w:pStyle w:val="ListParagraph"/>
+        <w:numPr>
+          <w:ilvl w:val="2"/>
+          <w:numId w:val="2"/>
+        </w:numPr>
+        <w:rPr>
+          <w:lang w:val="bg-BG"/>
+        </w:rPr>
+      </w:pPr>
+      <w:r>
+        <w:t xml:space="preserve">express </w:t>
+      </w:r>
+      <w:r>
+        <w:t>- web framework for node.js</w:t>
+      </w:r>
+      <w:r>
+        <w:t xml:space="preserve"> </w:t>
+      </w:r>
+    </w:p>
+    <w:p>
+      <w:pPr>
+        <w:pStyle w:val="ListParagraph"/>
+        <w:numPr>
+          <w:ilvl w:val="2"/>
+          <w:numId w:val="2"/>
+        </w:numPr>
+        <w:rPr>
+          <w:lang w:val="bg-BG"/>
+        </w:rPr>
+      </w:pPr>
+      <w:r>
+        <w:rPr>
+          <w:lang w:val="bg-BG"/>
+        </w:rPr>
+        <w:lastRenderedPageBreak/>
+        <w:t>indicative</w:t>
+      </w:r>
+      <w:r>
+        <w:t xml:space="preserve"> – </w:t>
+      </w:r>
+      <w:r>
+        <w:rPr>
+          <w:lang w:val="bg-BG"/>
+        </w:rPr>
+        <w:t>библиотека за валидация</w:t>
+      </w:r>
+    </w:p>
+    <w:p>
+      <w:pPr>
+        <w:pStyle w:val="ListParagraph"/>
+        <w:numPr>
+          <w:ilvl w:val="2"/>
+          <w:numId w:val="2"/>
+        </w:numPr>
+        <w:rPr>
+          <w:lang w:val="bg-BG"/>
+        </w:rPr>
+      </w:pPr>
+      <w:r>
+        <w:rPr>
+          <w:lang w:val="bg-BG"/>
+        </w:rPr>
+        <w:t>passport</w:t>
+      </w:r>
+      <w:r>
+        <w:t xml:space="preserve"> </w:t>
+      </w:r>
+      <w:r>
+        <w:rPr>
+          <w:lang w:val="bg-BG"/>
+        </w:rPr>
+        <w:t>– библиотека за ауторизация на потребители</w:t>
+      </w:r>
+    </w:p>
+    <w:p>
+      <w:pPr>
+        <w:pStyle w:val="ListParagraph"/>
+        <w:numPr>
+          <w:ilvl w:val="2"/>
+          <w:numId w:val="2"/>
+        </w:numPr>
+        <w:rPr>
+          <w:lang w:val="bg-BG"/>
+        </w:rPr>
+      </w:pPr>
+      <w:r>
+        <w:rPr>
+          <w:lang w:val="bg-BG"/>
+        </w:rPr>
+        <w:t>sqlite3</w:t>
+      </w:r>
+      <w:r>
+        <w:t xml:space="preserve"> </w:t>
+      </w:r>
+      <w:r>
+        <w:rPr>
+          <w:lang w:val="bg-BG"/>
+        </w:rPr>
+        <w:t xml:space="preserve">– библиотека за връзка с база данни </w:t>
+      </w:r>
       <w:proofErr w:type="spellStart"/>
       <w:r>
-        <w:rPr>
-          <w:lang w:val="bg-BG"/>
-        </w:rPr>
-        <w:t>sprints</w:t>
+        <w:t>sqlite</w:t>
       </w:r>
       <w:proofErr w:type="spellEnd"/>
+    </w:p>
+    <w:p>
+      <w:pPr>
+        <w:pStyle w:val="Heading2"/>
+        <w:numPr>
+          <w:ilvl w:val="0"/>
+          <w:numId w:val="2"/>
+        </w:numPr>
+        <w:rPr>
+          <w:lang w:val="bg-BG"/>
+        </w:rPr>
+      </w:pPr>
+      <w:r>
+        <w:rPr>
+          <w:lang w:val="bg-BG"/>
+        </w:rPr>
+        <w:t>Архитектура, реализация и взимодействие между компоненти</w:t>
+      </w:r>
+    </w:p>
+    <w:p>
+      <w:r>
+        <w:rPr>
+          <w:lang w:val="bg-BG"/>
+        </w:rPr>
+        <w:t xml:space="preserve">Архитектурата е от тип </w:t>
+      </w:r>
+      <w:r>
+        <w:t>client-server.</w:t>
+      </w:r>
+      <w:r>
+        <w:rPr>
+          <w:lang w:val="bg-BG"/>
+        </w:rPr>
+        <w:t xml:space="preserve"> Клиентът е реализиран на </w:t>
+      </w:r>
+      <w:r>
+        <w:t xml:space="preserve">react.js, </w:t>
+      </w:r>
+      <w:r>
+        <w:rPr>
+          <w:lang w:val="bg-BG"/>
+        </w:rPr>
+        <w:t xml:space="preserve">а сървърът – на </w:t>
+      </w:r>
+      <w:r>
+        <w:t>node.js.</w:t>
+      </w:r>
+    </w:p>
+    <w:p>
+      <w:r>
+        <w:rPr>
+          <w:lang w:val="bg-BG"/>
+        </w:rPr>
+        <w:t>Клиентът</w:t>
+      </w:r>
+      <w:r>
+        <w:rPr>
+          <w:lang w:val="bg-BG"/>
+        </w:rPr>
+        <w:t xml:space="preserve"> отправя заявки към сървъра с помощта на </w:t>
+      </w:r>
+      <w:proofErr w:type="spellStart"/>
+      <w:r>
+        <w:t>axios</w:t>
+      </w:r>
+      <w:proofErr w:type="spellEnd"/>
+      <w:r>
+        <w:t xml:space="preserve"> </w:t>
+      </w:r>
+      <w:r>
+        <w:rPr>
+          <w:lang w:val="bg-BG"/>
+        </w:rPr>
+        <w:t xml:space="preserve">по </w:t>
+      </w:r>
+      <w:r>
+        <w:t xml:space="preserve">HTTP/1.1 </w:t>
+      </w:r>
+      <w:r>
+        <w:rPr>
+          <w:lang w:val="bg-BG"/>
+        </w:rPr>
+        <w:t>протокола.</w:t>
+      </w:r>
+      <w:r>
+        <w:t xml:space="preserve"> </w:t>
+      </w:r>
+      <w:r>
+        <w:rPr>
+          <w:lang w:val="bg-BG"/>
+        </w:rPr>
+        <w:t xml:space="preserve">Сървърът консумира заяваките посредством </w:t>
+      </w:r>
+      <w:r>
+        <w:t>REST API.</w:t>
+      </w:r>
+    </w:p>
+    <w:p>
+      <w:pPr>
+        <w:pStyle w:val="Heading2"/>
+        <w:numPr>
+          <w:ilvl w:val="0"/>
+          <w:numId w:val="2"/>
+        </w:numPr>
+        <w:rPr>
+          <w:lang w:val="bg-BG"/>
+        </w:rPr>
+      </w:pPr>
+      <w:r>
+        <w:rPr>
+          <w:lang w:val="bg-BG"/>
+        </w:rPr>
+        <w:t>Интерфейси</w:t>
+      </w:r>
+    </w:p>
+    <w:p>
+      <w:pPr>
+        <w:pStyle w:val="ListParagraph"/>
+        <w:numPr>
+          <w:ilvl w:val="1"/>
+          <w:numId w:val="2"/>
+        </w:numPr>
+        <w:rPr>
+          <w:lang w:val="bg-BG"/>
+        </w:rPr>
+      </w:pPr>
+      <w:r>
+        <w:t>/</w:t>
+      </w:r>
+      <w:proofErr w:type="spellStart"/>
+      <w:r>
+        <w:t>api</w:t>
+      </w:r>
+      <w:proofErr w:type="spellEnd"/>
+      <w:r>
+        <w:t xml:space="preserve">/projects - </w:t>
+      </w:r>
+      <w:r>
+        <w:t>GET - get all projects for which the user is owner or is a team member. POST - create project with information about it</w:t>
+      </w:r>
+    </w:p>
+    <w:p>
+      <w:pPr>
+        <w:pStyle w:val="ListParagraph"/>
+        <w:numPr>
+          <w:ilvl w:val="1"/>
+          <w:numId w:val="2"/>
+        </w:numPr>
+        <w:rPr>
+          <w:lang w:val="bg-BG"/>
+        </w:rPr>
+      </w:pPr>
+      <w:r>
+        <w:t>/</w:t>
+      </w:r>
+      <w:proofErr w:type="spellStart"/>
+      <w:r>
+        <w:t>api</w:t>
+      </w:r>
+      <w:proofErr w:type="spellEnd"/>
+      <w:r>
+        <w:t>/projects</w:t>
+      </w:r>
+      <w:r>
+        <w:rPr>
+          <w:lang w:val="bg-BG"/>
+        </w:rPr>
+        <w:t>/:</w:t>
+      </w:r>
+      <w:proofErr w:type="spellStart"/>
+      <w:r>
+        <w:t>projectId</w:t>
+      </w:r>
+      <w:proofErr w:type="spellEnd"/>
       <w:r>
         <w:t xml:space="preserve"> - </w:t>
       </w:r>
       <w:r>
-        <w:t>Show all sprints to the user</w:t>
-      </w:r>
-    </w:p>
-    <w:p>
-      <w:pPr>
-        <w:pStyle w:val="a6"/>
-        <w:numPr>
-          <w:ilvl w:val="1"/>
-          <w:numId w:val="2"/>
-        </w:numPr>
-      </w:pPr>
-      <w:r>
-        <w:t>Move task to sprint</w:t>
+        <w:t>GET - get information about given project PUT - update project data, DELETE - delete project from the system</w:t>
+      </w:r>
+    </w:p>
+    <w:p>
+      <w:pPr>
+        <w:pStyle w:val="ListParagraph"/>
+        <w:numPr>
+          <w:ilvl w:val="1"/>
+          <w:numId w:val="2"/>
+        </w:numPr>
+        <w:rPr>
+          <w:lang w:val="bg-BG"/>
+        </w:rPr>
+      </w:pPr>
+      <w:r>
+        <w:t>/</w:t>
+      </w:r>
+      <w:proofErr w:type="spellStart"/>
+      <w:r>
+        <w:t>api</w:t>
+      </w:r>
+      <w:proofErr w:type="spellEnd"/>
+      <w:r>
+        <w:t>/projects</w:t>
+      </w:r>
+      <w:r>
+        <w:rPr>
+          <w:lang w:val="bg-BG"/>
+        </w:rPr>
+        <w:t>/:</w:t>
+      </w:r>
+      <w:proofErr w:type="spellStart"/>
+      <w:r>
+        <w:t>projectId</w:t>
+      </w:r>
+      <w:proofErr w:type="spellEnd"/>
+      <w:r>
+        <w:t>/m</w:t>
+      </w:r>
+      <w:r>
+        <w:t>embers</w:t>
       </w:r>
       <w:r>
         <w:t xml:space="preserve"> - </w:t>
       </w:r>
       <w:r>
-        <w:t>Move task to sprint, the sprint should be active</w:t>
-      </w:r>
-    </w:p>
-    <w:p>
-      <w:pPr>
-        <w:pStyle w:val="a6"/>
-        <w:numPr>
-          <w:ilvl w:val="1"/>
-          <w:numId w:val="2"/>
-        </w:numPr>
-      </w:pPr>
-      <w:r>
-        <w:t>View sprint statistic</w:t>
-      </w:r>
+        <w:t>GET - get all project members</w:t>
+      </w:r>
+    </w:p>
+    <w:p>
+      <w:pPr>
+        <w:pStyle w:val="ListParagraph"/>
+        <w:numPr>
+          <w:ilvl w:val="1"/>
+          <w:numId w:val="2"/>
+        </w:numPr>
+        <w:rPr>
+          <w:lang w:val="bg-BG"/>
+        </w:rPr>
+      </w:pPr>
+      <w:r>
+        <w:t>/</w:t>
+      </w:r>
+      <w:proofErr w:type="spellStart"/>
+      <w:r>
+        <w:t>api</w:t>
+      </w:r>
+      <w:proofErr w:type="spellEnd"/>
+      <w:r>
+        <w:t>/projects</w:t>
+      </w:r>
+      <w:r>
+        <w:rPr>
+          <w:lang w:val="bg-BG"/>
+        </w:rPr>
+        <w:t>/:</w:t>
+      </w:r>
+      <w:proofErr w:type="spellStart"/>
+      <w:r>
+        <w:t>projectId</w:t>
+      </w:r>
+      <w:proofErr w:type="spellEnd"/>
+      <w:r>
+        <w:t>/m</w:t>
+      </w:r>
+      <w:r>
+        <w:t>embers</w:t>
+      </w:r>
+      <w:r>
+        <w:t>/:</w:t>
+      </w:r>
+      <w:proofErr w:type="spellStart"/>
+      <w:r>
+        <w:t>userId</w:t>
+      </w:r>
+      <w:proofErr w:type="spellEnd"/>
       <w:r>
         <w:t xml:space="preserve"> - </w:t>
       </w:r>
       <w:r>
-        <w:t>View details about the sprint - open/closed/opened tasks, time</w:t>
-      </w:r>
-    </w:p>
-    <w:p>
-      <w:pPr>
-        <w:pStyle w:val="a6"/>
-        <w:numPr>
-          <w:ilvl w:val="1"/>
-          <w:numId w:val="2"/>
-        </w:numPr>
-      </w:pPr>
-      <w:r>
-        <w:t>Estimation from the team</w:t>
-      </w:r>
-    </w:p>
-    <w:p>
-      <w:pPr>
-        <w:pStyle w:val="a6"/>
-        <w:numPr>
-          <w:ilvl w:val="1"/>
-          <w:numId w:val="2"/>
-        </w:numPr>
-      </w:pPr>
-      <w:r>
-        <w:t>Comments for the estimations</w:t>
-      </w:r>
-    </w:p>
-    <w:p>
-      <w:pPr>
-        <w:pStyle w:val="2"/>
+        <w:t>POST - add user as a member the project, DELETE - remove member from project</w:t>
+      </w:r>
+    </w:p>
+    <w:p>
+      <w:pPr>
+        <w:pStyle w:val="ListParagraph"/>
+        <w:numPr>
+          <w:ilvl w:val="1"/>
+          <w:numId w:val="2"/>
+        </w:numPr>
+        <w:rPr>
+          <w:lang w:val="bg-BG"/>
+        </w:rPr>
+      </w:pPr>
+      <w:r>
+        <w:t>/</w:t>
+      </w:r>
+      <w:proofErr w:type="spellStart"/>
+      <w:r>
+        <w:t>api</w:t>
+      </w:r>
+      <w:proofErr w:type="spellEnd"/>
+      <w:r>
+        <w:t>/tasks</w:t>
+      </w:r>
+      <w:r>
+        <w:rPr>
+          <w:lang w:val="bg-BG"/>
+        </w:rPr>
+        <w:t>/:</w:t>
+      </w:r>
+      <w:proofErr w:type="spellStart"/>
+      <w:r>
+        <w:t>taskId</w:t>
+      </w:r>
+      <w:proofErr w:type="spellEnd"/>
+      <w:r>
+        <w:t xml:space="preserve"> - </w:t>
+      </w:r>
+      <w:r>
+        <w:t>GET - get detailed task information, PUT - update task information, POST - create subtask</w:t>
+      </w:r>
+    </w:p>
+    <w:p>
+      <w:pPr>
+        <w:pStyle w:val="ListParagraph"/>
+        <w:numPr>
+          <w:ilvl w:val="1"/>
+          <w:numId w:val="2"/>
+        </w:numPr>
+        <w:rPr>
+          <w:lang w:val="bg-BG"/>
+        </w:rPr>
+      </w:pPr>
+      <w:r>
+        <w:t>/</w:t>
+      </w:r>
+      <w:proofErr w:type="spellStart"/>
+      <w:r>
+        <w:t>api</w:t>
+      </w:r>
+      <w:proofErr w:type="spellEnd"/>
+      <w:r>
+        <w:t>/tasks</w:t>
+      </w:r>
+      <w:r>
+        <w:rPr>
+          <w:lang w:val="bg-BG"/>
+        </w:rPr>
+        <w:t>/</w:t>
+      </w:r>
+      <w:r>
+        <w:t>project/</w:t>
+      </w:r>
+      <w:r>
+        <w:rPr>
+          <w:lang w:val="bg-BG"/>
+        </w:rPr>
+        <w:t>:</w:t>
+      </w:r>
+      <w:proofErr w:type="spellStart"/>
+      <w:r>
+        <w:t>projectId</w:t>
+      </w:r>
+      <w:proofErr w:type="spellEnd"/>
+      <w:r>
+        <w:t xml:space="preserve"> - </w:t>
+      </w:r>
+      <w:r>
+        <w:t>GET - get all project tasks from the backlog, POST - create task for given project with needed basic information in the backlog</w:t>
+      </w:r>
+    </w:p>
+    <w:p>
+      <w:pPr>
+        <w:pStyle w:val="ListParagraph"/>
+        <w:numPr>
+          <w:ilvl w:val="1"/>
+          <w:numId w:val="2"/>
+        </w:numPr>
+        <w:rPr>
+          <w:lang w:val="bg-BG"/>
+        </w:rPr>
+      </w:pPr>
+      <w:r>
+        <w:t>/</w:t>
+      </w:r>
+      <w:proofErr w:type="spellStart"/>
+      <w:r>
+        <w:t>api</w:t>
+      </w:r>
+      <w:proofErr w:type="spellEnd"/>
+      <w:r>
+        <w:t>/tasks</w:t>
+      </w:r>
+      <w:r>
+        <w:rPr>
+          <w:lang w:val="bg-BG"/>
+        </w:rPr>
+        <w:t>/sprint/:spirntId</w:t>
+      </w:r>
+      <w:r>
+        <w:t xml:space="preserve"> - </w:t>
+      </w:r>
+      <w:r>
+        <w:t xml:space="preserve">GET - get </w:t>
+      </w:r>
+      <w:r>
+        <w:t>tasks f</w:t>
+      </w:r>
+      <w:r>
+        <w:t>o</w:t>
+      </w:r>
+      <w:r>
+        <w:t>r</w:t>
+      </w:r>
+      <w:r>
+        <w:t xml:space="preserve"> the </w:t>
+      </w:r>
+      <w:r>
+        <w:t>sprint</w:t>
+      </w:r>
+    </w:p>
+    <w:p>
+      <w:pPr>
+        <w:pStyle w:val="ListParagraph"/>
+        <w:numPr>
+          <w:ilvl w:val="1"/>
+          <w:numId w:val="2"/>
+        </w:numPr>
+        <w:rPr>
+          <w:lang w:val="bg-BG"/>
+        </w:rPr>
+      </w:pPr>
+      <w:r>
+        <w:t>/</w:t>
+      </w:r>
+      <w:proofErr w:type="spellStart"/>
+      <w:r>
+        <w:t>api</w:t>
+      </w:r>
+      <w:proofErr w:type="spellEnd"/>
+      <w:r>
+        <w:t>/tasks</w:t>
+      </w:r>
+      <w:r>
+        <w:rPr>
+          <w:lang w:val="bg-BG"/>
+        </w:rPr>
+        <w:t>/sprint/:spirntId</w:t>
+      </w:r>
+      <w:r>
+        <w:rPr>
+          <w:lang w:val="bg-BG"/>
+        </w:rPr>
+        <w:t>/</w:t>
+      </w:r>
+      <w:r>
+        <w:t>project</w:t>
+      </w:r>
+      <w:r>
+        <w:rPr>
+          <w:lang w:val="bg-BG"/>
+        </w:rPr>
+        <w:t>/:</w:t>
+      </w:r>
+      <w:proofErr w:type="spellStart"/>
+      <w:r>
+        <w:t>projectId</w:t>
+      </w:r>
+      <w:proofErr w:type="spellEnd"/>
+      <w:r>
+        <w:t xml:space="preserve"> – POST -</w:t>
+      </w:r>
+      <w:r>
+        <w:t xml:space="preserve"> </w:t>
+      </w:r>
+      <w:r>
+        <w:t>create task for the sprint</w:t>
+      </w:r>
+    </w:p>
+    <w:p>
+      <w:pPr>
+        <w:pStyle w:val="ListParagraph"/>
+        <w:numPr>
+          <w:ilvl w:val="1"/>
+          <w:numId w:val="2"/>
+        </w:numPr>
+        <w:rPr>
+          <w:lang w:val="bg-BG"/>
+        </w:rPr>
+      </w:pPr>
+      <w:r>
+        <w:t>/</w:t>
+      </w:r>
+      <w:proofErr w:type="spellStart"/>
+      <w:r>
+        <w:t>api</w:t>
+      </w:r>
+      <w:proofErr w:type="spellEnd"/>
+      <w:r>
+        <w:t xml:space="preserve">/users - </w:t>
+      </w:r>
+      <w:r>
+        <w:t>GET User Data for all users, and POST new User Data. Available only for Adm</w:t>
+      </w:r>
+      <w:r>
+        <w:t>inistrators</w:t>
+      </w:r>
+    </w:p>
+    <w:p>
+      <w:pPr>
+        <w:pStyle w:val="ListParagraph"/>
+        <w:numPr>
+          <w:ilvl w:val="1"/>
+          <w:numId w:val="2"/>
+        </w:numPr>
+        <w:rPr>
+          <w:lang w:val="bg-BG"/>
+        </w:rPr>
+      </w:pPr>
+      <w:r>
+        <w:t>/</w:t>
+      </w:r>
+      <w:proofErr w:type="spellStart"/>
+      <w:r>
+        <w:t>api</w:t>
+      </w:r>
+      <w:proofErr w:type="spellEnd"/>
+      <w:r>
+        <w:t>/users/:</w:t>
+      </w:r>
+      <w:proofErr w:type="spellStart"/>
+      <w:r>
+        <w:t>userId</w:t>
+      </w:r>
+      <w:proofErr w:type="spellEnd"/>
+      <w:r>
+        <w:t xml:space="preserve"> - </w:t>
+      </w:r>
+      <w:r>
+        <w:t xml:space="preserve">GET, PUT, DELETE User Data for User with specified </w:t>
+      </w:r>
+      <w:proofErr w:type="spellStart"/>
+      <w:r>
+        <w:t>userId</w:t>
+      </w:r>
+      <w:proofErr w:type="spellEnd"/>
+    </w:p>
+    <w:p>
+      <w:pPr>
+        <w:pStyle w:val="ListParagraph"/>
+        <w:numPr>
+          <w:ilvl w:val="1"/>
+          <w:numId w:val="2"/>
+        </w:numPr>
+        <w:rPr>
+          <w:lang w:val="bg-BG"/>
+        </w:rPr>
+      </w:pPr>
+      <w:r>
+        <w:t>/</w:t>
+      </w:r>
+      <w:proofErr w:type="spellStart"/>
+      <w:r>
+        <w:t>api</w:t>
+      </w:r>
+      <w:proofErr w:type="spellEnd"/>
+      <w:r>
+        <w:t>/login - POST - authenticate user</w:t>
+      </w:r>
+    </w:p>
+    <w:p>
+      <w:pPr>
+        <w:pStyle w:val="Heading2"/>
         <w:numPr>
           <w:ilvl w:val="0"/>
           <w:numId w:val="2"/>
@@ -1734,397 +1955,215 @@
         <w:rPr>
           <w:lang w:val="bg-BG"/>
         </w:rPr>
-        <w:t>Описание на използваните технологии</w:t>
-      </w:r>
-    </w:p>
-    <w:p>
-      <w:pPr>
-        <w:pStyle w:val="a6"/>
-        <w:numPr>
-          <w:ilvl w:val="1"/>
-          <w:numId w:val="2"/>
-        </w:numPr>
-        <w:rPr>
-          <w:lang w:val="bg-BG"/>
-        </w:rPr>
-      </w:pPr>
-      <w:r>
-        <w:t>Front-end</w:t>
-      </w:r>
-    </w:p>
-    <w:p>
-      <w:pPr>
-        <w:pStyle w:val="a6"/>
-        <w:numPr>
-          <w:ilvl w:val="2"/>
-          <w:numId w:val="2"/>
-        </w:numPr>
-        <w:rPr>
-          <w:lang w:val="bg-BG"/>
-        </w:rPr>
-      </w:pPr>
-      <w:r>
-        <w:t xml:space="preserve">React.js </w:t>
-      </w:r>
-      <w:r>
-        <w:t>–</w:t>
+        <w:t>Инсталиране</w:t>
+      </w:r>
+    </w:p>
+    <w:p>
+      <w:pPr>
+        <w:rPr>
+          <w:lang w:val="bg-BG"/>
+        </w:rPr>
+      </w:pPr>
+      <w:r>
+        <w:rPr>
+          <w:lang w:val="bg-BG"/>
+        </w:rPr>
+        <w:t>Предусловия:</w:t>
+      </w:r>
+    </w:p>
+    <w:p>
+      <w:r>
+        <w:rPr>
+          <w:lang w:val="bg-BG"/>
+        </w:rPr>
+        <w:tab/>
+      </w:r>
+      <w:proofErr w:type="spellStart"/>
+      <w:proofErr w:type="gramStart"/>
+      <w:r>
+        <w:t>npm</w:t>
+      </w:r>
+      <w:proofErr w:type="spellEnd"/>
+      <w:proofErr w:type="gramEnd"/>
+      <w:r>
+        <w:t xml:space="preserve"> v3.10.10 or above</w:t>
+      </w:r>
+    </w:p>
+    <w:p>
+      <w:r>
+        <w:tab/>
+        <w:t>node.js v.6.10.0 or above</w:t>
+      </w:r>
+    </w:p>
+    <w:p>
+      <w:pPr>
+        <w:rPr>
+          <w:lang w:val="bg-BG"/>
+        </w:rPr>
+      </w:pPr>
+      <w:r>
+        <w:rPr>
+          <w:lang w:val="bg-BG"/>
+        </w:rPr>
+        <w:t xml:space="preserve">Проектът е наличен на адрес </w:t>
+      </w:r>
+      <w:r>
+        <w:rPr>
+          <w:lang w:val="bg-BG"/>
+        </w:rPr>
+        <w:fldChar w:fldCharType="begin"/>
+      </w:r>
+      <w:r>
+        <w:rPr>
+          <w:lang w:val="bg-BG"/>
+        </w:rPr>
+        <w:instrText xml:space="preserve"> HYPERLINK "https://github.com/peter359/course-react" </w:instrText>
+      </w:r>
+      <w:r>
+        <w:rPr>
+          <w:lang w:val="bg-BG"/>
+        </w:rPr>
+        <w:fldChar w:fldCharType="separate"/>
+      </w:r>
+      <w:r>
+        <w:rPr>
+          <w:rStyle w:val="Hyperlink"/>
+          <w:lang w:val="bg-BG"/>
+        </w:rPr>
+        <w:t>https://github.com/peter359/course-react</w:t>
+      </w:r>
+      <w:r>
+        <w:rPr>
+          <w:lang w:val="bg-BG"/>
+        </w:rPr>
+        <w:fldChar w:fldCharType="end"/>
+      </w:r>
+      <w:r>
+        <w:rPr>
+          <w:lang w:val="bg-BG"/>
+        </w:rPr>
+        <w:t xml:space="preserve"> .</w:t>
+      </w:r>
+    </w:p>
+    <w:p>
+      <w:pPr>
+        <w:rPr>
+          <w:lang w:val="bg-BG"/>
+        </w:rPr>
+      </w:pPr>
+      <w:r>
+        <w:rPr>
+          <w:lang w:val="bg-BG"/>
+        </w:rPr>
+        <w:t xml:space="preserve">След като се свали, в главната директория се изпълняват командите </w:t>
+      </w:r>
+      <w:proofErr w:type="spellStart"/>
+      <w:r>
+        <w:t>npm</w:t>
+      </w:r>
+      <w:proofErr w:type="spellEnd"/>
+      <w:r>
+        <w:t xml:space="preserve"> install  </w:t>
+      </w:r>
+      <w:r>
+        <w:rPr>
+          <w:lang w:val="bg-BG"/>
+        </w:rPr>
+        <w:t>и</w:t>
       </w:r>
       <w:r>
         <w:t xml:space="preserve"> </w:t>
       </w:r>
-      <w:r>
-        <w:t xml:space="preserve">JavaScript </w:t>
-      </w:r>
-      <w:r>
-        <w:rPr>
-          <w:lang w:val="bg-BG"/>
-        </w:rPr>
-        <w:t>библиотека за създаване на потребителски интерфейс.</w:t>
-      </w:r>
-    </w:p>
-    <w:p>
-      <w:pPr>
-        <w:pStyle w:val="a6"/>
-        <w:numPr>
-          <w:ilvl w:val="2"/>
-          <w:numId w:val="2"/>
-        </w:numPr>
-        <w:rPr>
-          <w:lang w:val="bg-BG"/>
-        </w:rPr>
-      </w:pPr>
       <w:proofErr w:type="spellStart"/>
       <w:r>
-        <w:rPr>
-          <w:lang w:val="bg-BG"/>
-        </w:rPr>
-        <w:t>Axios</w:t>
+        <w:t>npm</w:t>
       </w:r>
       <w:proofErr w:type="spellEnd"/>
       <w:r>
-        <w:rPr>
-          <w:lang w:val="bg-BG"/>
-        </w:rPr>
-        <w:t xml:space="preserve"> – </w:t>
+        <w:t xml:space="preserve"> start</w:t>
+      </w:r>
+      <w:r>
+        <w:rPr>
+          <w:lang w:val="bg-BG"/>
+        </w:rPr>
+        <w:t xml:space="preserve"> за стартиране на сървъра.</w:t>
+      </w:r>
+    </w:p>
+    <w:p>
+      <w:pPr>
+        <w:rPr>
+          <w:lang w:val="bg-BG"/>
+        </w:rPr>
+      </w:pPr>
+      <w:r>
+        <w:rPr>
+          <w:lang w:val="bg-BG"/>
+        </w:rPr>
+        <w:t xml:space="preserve">В директирия </w:t>
+      </w:r>
+      <w:r>
+        <w:t xml:space="preserve">client </w:t>
+      </w:r>
+      <w:r>
+        <w:rPr>
+          <w:lang w:val="bg-BG"/>
+        </w:rPr>
+        <w:t xml:space="preserve">се изпълняват командите </w:t>
       </w:r>
       <w:proofErr w:type="spellStart"/>
       <w:r>
-        <w:t>Prommised</w:t>
+        <w:t>npm</w:t>
       </w:r>
       <w:proofErr w:type="spellEnd"/>
       <w:r>
+        <w:t xml:space="preserve"> install  </w:t>
+      </w:r>
+      <w:r>
+        <w:rPr>
+          <w:lang w:val="bg-BG"/>
+        </w:rPr>
+        <w:t>и</w:t>
+      </w:r>
+      <w:r>
         <w:t xml:space="preserve"> </w:t>
       </w:r>
-      <w:r>
-        <w:rPr>
-          <w:lang w:val="bg-BG"/>
-        </w:rPr>
-        <w:t xml:space="preserve">базиран </w:t>
-      </w:r>
-      <w:r>
-        <w:t xml:space="preserve">HTTP </w:t>
-      </w:r>
-      <w:r>
-        <w:rPr>
-          <w:lang w:val="bg-BG"/>
-        </w:rPr>
-        <w:t xml:space="preserve">клиент за браузъри и </w:t>
-      </w:r>
-      <w:r>
-        <w:t>node.js</w:t>
-      </w:r>
-      <w:r>
-        <w:rPr>
-          <w:lang w:val="bg-BG"/>
-        </w:rPr>
-        <w:t xml:space="preserve"> </w:t>
-      </w:r>
-    </w:p>
-    <w:p>
-      <w:pPr>
-        <w:pStyle w:val="a6"/>
-        <w:numPr>
-          <w:ilvl w:val="2"/>
-          <w:numId w:val="2"/>
-        </w:numPr>
-        <w:rPr>
-          <w:lang w:val="bg-BG"/>
-        </w:rPr>
-      </w:pPr>
       <w:proofErr w:type="spellStart"/>
       <w:r>
-        <w:rPr>
-          <w:lang w:val="bg-BG"/>
-        </w:rPr>
-        <w:t>Babel</w:t>
+        <w:t>npm</w:t>
       </w:r>
       <w:proofErr w:type="spellEnd"/>
       <w:r>
-        <w:t xml:space="preserve"> – JavaScript </w:t>
-      </w:r>
-      <w:r>
-        <w:rPr>
-          <w:lang w:val="bg-BG"/>
-        </w:rPr>
-        <w:t>компилатор</w:t>
-      </w:r>
-      <w:r>
-        <w:t xml:space="preserve"> </w:t>
-      </w:r>
-      <w:r>
-        <w:rPr>
-          <w:lang w:val="bg-BG"/>
-        </w:rPr>
-        <w:t xml:space="preserve">за бъдещ </w:t>
-      </w:r>
-      <w:r>
-        <w:t>JavaScript</w:t>
-      </w:r>
-    </w:p>
-    <w:p>
-      <w:pPr>
-        <w:pStyle w:val="a6"/>
-        <w:numPr>
-          <w:ilvl w:val="2"/>
-          <w:numId w:val="2"/>
-        </w:numPr>
-        <w:rPr>
-          <w:lang w:val="bg-BG"/>
-        </w:rPr>
-      </w:pPr>
-      <w:proofErr w:type="spellStart"/>
-      <w:r>
-        <w:rPr>
-          <w:lang w:val="bg-BG"/>
-        </w:rPr>
-        <w:t>Webpack</w:t>
-      </w:r>
-      <w:proofErr w:type="spellEnd"/>
-      <w:r>
-        <w:rPr>
-          <w:lang w:val="bg-BG"/>
-        </w:rPr>
-        <w:t xml:space="preserve"> – </w:t>
-      </w:r>
-      <w:r>
-        <w:t>Module bundler</w:t>
-      </w:r>
-    </w:p>
-    <w:p>
-      <w:pPr>
-        <w:pStyle w:val="a6"/>
-        <w:numPr>
-          <w:ilvl w:val="2"/>
-          <w:numId w:val="2"/>
-        </w:numPr>
-        <w:rPr>
-          <w:lang w:val="bg-BG"/>
-        </w:rPr>
-      </w:pPr>
-      <w:r>
-        <w:t>Bootstrap</w:t>
-      </w:r>
-      <w:r>
-        <w:t xml:space="preserve"> –</w:t>
-      </w:r>
-      <w:r>
-        <w:rPr>
-          <w:lang w:val="bg-BG"/>
-        </w:rPr>
-        <w:t xml:space="preserve"> Библиотека с отворен код, съдържаща </w:t>
-      </w:r>
-      <w:proofErr w:type="spellStart"/>
-      <w:r>
-        <w:t>css</w:t>
-      </w:r>
-      <w:proofErr w:type="spellEnd"/>
-      <w:r>
-        <w:t xml:space="preserve"> </w:t>
-      </w:r>
-      <w:r>
-        <w:rPr>
-          <w:lang w:val="bg-BG"/>
-        </w:rPr>
-        <w:t xml:space="preserve">стилове, за лесно създаване на приложения с </w:t>
-      </w:r>
-      <w:r>
-        <w:t xml:space="preserve">HTML, CSS </w:t>
-      </w:r>
-      <w:r>
-        <w:rPr>
-          <w:lang w:val="bg-BG"/>
-        </w:rPr>
-        <w:t xml:space="preserve">и </w:t>
-      </w:r>
-      <w:r>
-        <w:t>JavaScript</w:t>
-      </w:r>
-    </w:p>
-    <w:p>
-      <w:pPr>
-        <w:pStyle w:val="a6"/>
-        <w:numPr>
-          <w:ilvl w:val="1"/>
-          <w:numId w:val="2"/>
-        </w:numPr>
-        <w:rPr>
-          <w:lang w:val="bg-BG"/>
-        </w:rPr>
-      </w:pPr>
-      <w:r>
-        <w:t>Back-end</w:t>
-      </w:r>
-    </w:p>
-    <w:p>
-      <w:pPr>
-        <w:pStyle w:val="a6"/>
-        <w:numPr>
-          <w:ilvl w:val="2"/>
-          <w:numId w:val="2"/>
-        </w:numPr>
-        <w:rPr>
-          <w:lang w:val="bg-BG"/>
-        </w:rPr>
-      </w:pPr>
-      <w:r>
-        <w:t xml:space="preserve">express </w:t>
-      </w:r>
-      <w:r>
-        <w:t>- web framework for node.js</w:t>
-      </w:r>
-      <w:r>
-        <w:t xml:space="preserve"> </w:t>
-      </w:r>
-    </w:p>
-    <w:p>
-      <w:pPr>
-        <w:pStyle w:val="a6"/>
-        <w:numPr>
-          <w:ilvl w:val="2"/>
-          <w:numId w:val="2"/>
-        </w:numPr>
-        <w:rPr>
-          <w:lang w:val="bg-BG"/>
-        </w:rPr>
-      </w:pPr>
-      <w:proofErr w:type="spellStart"/>
-      <w:r>
-        <w:rPr>
-          <w:lang w:val="bg-BG"/>
-        </w:rPr>
-        <w:t>indicative</w:t>
-      </w:r>
-      <w:proofErr w:type="spellEnd"/>
-      <w:r>
-        <w:t xml:space="preserve"> </w:t>
-      </w:r>
-      <w:r>
-        <w:t xml:space="preserve">– </w:t>
-      </w:r>
-      <w:r>
-        <w:rPr>
-          <w:lang w:val="bg-BG"/>
-        </w:rPr>
-        <w:t>библиотека за валидация</w:t>
-      </w:r>
-    </w:p>
-    <w:p>
-      <w:pPr>
-        <w:pStyle w:val="a6"/>
-        <w:numPr>
-          <w:ilvl w:val="2"/>
-          <w:numId w:val="2"/>
-        </w:numPr>
-        <w:rPr>
-          <w:lang w:val="bg-BG"/>
-        </w:rPr>
-      </w:pPr>
-      <w:proofErr w:type="spellStart"/>
+        <w:t xml:space="preserve"> start</w:t>
+      </w:r>
+      <w:r>
+        <w:rPr>
+          <w:lang w:val="bg-BG"/>
+        </w:rPr>
+        <w:t xml:space="preserve"> за стартиране на клиента.</w:t>
+      </w:r>
+    </w:p>
+    <w:p>
+      <w:pPr>
+        <w:pStyle w:val="Heading2"/>
+        <w:numPr>
+          <w:ilvl w:val="0"/>
+          <w:numId w:val="2"/>
+        </w:numPr>
+        <w:rPr>
+          <w:lang w:val="bg-BG"/>
+        </w:rPr>
+      </w:pPr>
       <w:r>
         <w:rPr>
           <w:lang w:val="bg-BG"/>
         </w:rPr>
         <w:lastRenderedPageBreak/>
-        <w:t>passport</w:t>
-      </w:r>
-      <w:proofErr w:type="spellEnd"/>
-      <w:r>
-        <w:t xml:space="preserve"> </w:t>
-      </w:r>
-      <w:r>
-        <w:rPr>
-          <w:lang w:val="bg-BG"/>
-        </w:rPr>
-        <w:t xml:space="preserve">– библиотека за </w:t>
-      </w:r>
-      <w:proofErr w:type="spellStart"/>
-      <w:r>
-        <w:rPr>
-          <w:lang w:val="bg-BG"/>
-        </w:rPr>
-        <w:t>ауторизация</w:t>
-      </w:r>
-      <w:proofErr w:type="spellEnd"/>
-      <w:r>
-        <w:rPr>
-          <w:lang w:val="bg-BG"/>
-        </w:rPr>
-        <w:t xml:space="preserve"> на потребители</w:t>
-      </w:r>
-    </w:p>
-    <w:p>
-      <w:pPr>
-        <w:pStyle w:val="a6"/>
-        <w:numPr>
-          <w:ilvl w:val="2"/>
-          <w:numId w:val="2"/>
-        </w:numPr>
-        <w:rPr>
-          <w:lang w:val="bg-BG"/>
-        </w:rPr>
-      </w:pPr>
-      <w:r>
-        <w:rPr>
-          <w:lang w:val="bg-BG"/>
-        </w:rPr>
-        <w:t>sqlite3</w:t>
-      </w:r>
-      <w:r>
-        <w:t xml:space="preserve"> </w:t>
-      </w:r>
-      <w:r>
-        <w:rPr>
-          <w:lang w:val="bg-BG"/>
-        </w:rPr>
-        <w:t xml:space="preserve">– библиотека за връзка с база данни </w:t>
-      </w:r>
-      <w:proofErr w:type="spellStart"/>
-      <w:r>
-        <w:t>sqlite</w:t>
-      </w:r>
-      <w:proofErr w:type="spellEnd"/>
-    </w:p>
-    <w:p>
-      <w:pPr>
-        <w:pStyle w:val="2"/>
-        <w:numPr>
-          <w:ilvl w:val="0"/>
-          <w:numId w:val="2"/>
-        </w:numPr>
-        <w:rPr>
-          <w:lang w:val="bg-BG"/>
-        </w:rPr>
-      </w:pPr>
-      <w:r>
-        <w:rPr>
-          <w:lang w:val="bg-BG"/>
-        </w:rPr>
         <w:t>Потребителска документация</w:t>
       </w:r>
     </w:p>
     <w:p>
       <w:pPr>
-        <w:pStyle w:val="a6"/>
+        <w:pStyle w:val="ListParagraph"/>
         <w:numPr>
           <w:ilvl w:val="1"/>
           <w:numId w:val="2"/>
@@ -2148,6 +2187,7 @@
       <w:r>
         <w:rPr>
           <w:noProof/>
+          <w:lang w:val="bg-BG" w:eastAsia="bg-BG"/>
         </w:rPr>
         <w:drawing>
           <wp:inline distT="0" distB="0" distL="0" distR="0" wp14:anchorId="5F9E538A" wp14:editId="56E934CE">
@@ -2188,7 +2228,7 @@
     </w:p>
     <w:p>
       <w:pPr>
-        <w:pStyle w:val="a6"/>
+        <w:pStyle w:val="ListParagraph"/>
         <w:numPr>
           <w:ilvl w:val="1"/>
           <w:numId w:val="2"/>
@@ -2212,6 +2252,7 @@
       <w:r>
         <w:rPr>
           <w:noProof/>
+          <w:lang w:val="bg-BG" w:eastAsia="bg-BG"/>
         </w:rPr>
         <w:drawing>
           <wp:inline distT="0" distB="0" distL="0" distR="0" wp14:anchorId="50A7F270" wp14:editId="435758A4">
@@ -2252,7 +2293,7 @@
     </w:p>
     <w:p>
       <w:pPr>
-        <w:pStyle w:val="a6"/>
+        <w:pStyle w:val="ListParagraph"/>
         <w:numPr>
           <w:ilvl w:val="2"/>
           <w:numId w:val="2"/>
@@ -2268,20 +2309,12 @@
         <w:rPr>
           <w:lang w:val="bg-BG"/>
         </w:rPr>
-        <w:t xml:space="preserve">задачи които все още са отворени или </w:t>
-      </w:r>
-      <w:proofErr w:type="spellStart"/>
-      <w:r>
-        <w:rPr>
-          <w:lang w:val="bg-BG"/>
-        </w:rPr>
-        <w:t>преотворени</w:t>
-      </w:r>
-      <w:proofErr w:type="spellEnd"/>
-    </w:p>
-    <w:p>
-      <w:pPr>
-        <w:pStyle w:val="a6"/>
+        <w:t>задачи които все още са отворени или преотворени</w:t>
+      </w:r>
+    </w:p>
+    <w:p>
+      <w:pPr>
+        <w:pStyle w:val="ListParagraph"/>
         <w:numPr>
           <w:ilvl w:val="2"/>
           <w:numId w:val="2"/>
@@ -2302,7 +2335,7 @@
     </w:p>
     <w:p>
       <w:pPr>
-        <w:pStyle w:val="a6"/>
+        <w:pStyle w:val="ListParagraph"/>
         <w:numPr>
           <w:ilvl w:val="2"/>
           <w:numId w:val="2"/>
@@ -2323,7 +2356,7 @@
     </w:p>
     <w:p>
       <w:pPr>
-        <w:pStyle w:val="a6"/>
+        <w:pStyle w:val="ListParagraph"/>
         <w:numPr>
           <w:ilvl w:val="1"/>
           <w:numId w:val="2"/>
@@ -2347,6 +2380,7 @@
       <w:r>
         <w:rPr>
           <w:noProof/>
+          <w:lang w:val="bg-BG" w:eastAsia="bg-BG"/>
         </w:rPr>
         <w:drawing>
           <wp:inline distT="0" distB="0" distL="0" distR="0" wp14:anchorId="76C8370E" wp14:editId="11D7098A">
@@ -2387,7 +2421,7 @@
     </w:p>
     <w:p>
       <w:pPr>
-        <w:pStyle w:val="a6"/>
+        <w:pStyle w:val="ListParagraph"/>
         <w:numPr>
           <w:ilvl w:val="1"/>
           <w:numId w:val="2"/>
@@ -2411,6 +2445,7 @@
       <w:r>
         <w:rPr>
           <w:noProof/>
+          <w:lang w:val="bg-BG" w:eastAsia="bg-BG"/>
         </w:rPr>
         <w:drawing>
           <wp:inline distT="0" distB="0" distL="0" distR="0" wp14:anchorId="4A89C8F8" wp14:editId="22EFB6D6">
@@ -2451,7 +2486,7 @@
     </w:p>
     <w:p>
       <w:pPr>
-        <w:pStyle w:val="a6"/>
+        <w:pStyle w:val="ListParagraph"/>
         <w:numPr>
           <w:ilvl w:val="2"/>
           <w:numId w:val="2"/>
@@ -2464,53 +2499,41 @@
         <w:rPr>
           <w:lang w:val="bg-BG"/>
         </w:rPr>
+        <w:t xml:space="preserve">Има възможност за добавяне на нов потребител като се селектира от дропдауна и натискане на бутона </w:t>
+      </w:r>
+      <w:r>
+        <w:t xml:space="preserve">Add. </w:t>
+      </w:r>
+      <w:r>
+        <w:rPr>
+          <w:lang w:val="bg-BG"/>
+        </w:rPr>
+        <w:t xml:space="preserve">За да се премахне от листа е необходимо да се натисне </w:t>
+      </w:r>
+      <w:r>
+        <w:t>Remove</w:t>
+      </w:r>
+    </w:p>
+    <w:p>
+      <w:pPr>
+        <w:pStyle w:val="ListParagraph"/>
+        <w:numPr>
+          <w:ilvl w:val="1"/>
+          <w:numId w:val="2"/>
+        </w:numPr>
+        <w:rPr>
+          <w:lang w:val="bg-BG"/>
+        </w:rPr>
+      </w:pPr>
+      <w:bookmarkStart w:id="0" w:name="_GoBack"/>
+      <w:r>
+        <w:rPr>
+          <w:lang w:val="bg-BG"/>
+        </w:rPr>
         <w:lastRenderedPageBreak/>
-        <w:t xml:space="preserve">Има възможност за добавяне на нов потребител като се селектира от </w:t>
-      </w:r>
-      <w:proofErr w:type="spellStart"/>
-      <w:r>
-        <w:rPr>
-          <w:lang w:val="bg-BG"/>
-        </w:rPr>
-        <w:t>дропдауна</w:t>
-      </w:r>
-      <w:proofErr w:type="spellEnd"/>
-      <w:r>
-        <w:rPr>
-          <w:lang w:val="bg-BG"/>
-        </w:rPr>
-        <w:t xml:space="preserve"> и натискане на бутона </w:t>
-      </w:r>
-      <w:r>
-        <w:t xml:space="preserve">Add. </w:t>
-      </w:r>
-      <w:r>
-        <w:rPr>
-          <w:lang w:val="bg-BG"/>
-        </w:rPr>
-        <w:t xml:space="preserve">За да се премахне от листа е необходимо да се натисне </w:t>
-      </w:r>
-      <w:r>
-        <w:t>Remove</w:t>
-      </w:r>
-    </w:p>
-    <w:p>
-      <w:pPr>
-        <w:pStyle w:val="a6"/>
-        <w:numPr>
-          <w:ilvl w:val="1"/>
-          <w:numId w:val="2"/>
-        </w:numPr>
-        <w:rPr>
-          <w:lang w:val="bg-BG"/>
-        </w:rPr>
-      </w:pPr>
-      <w:r>
-        <w:rPr>
-          <w:lang w:val="bg-BG"/>
-        </w:rPr>
         <w:t>Регистриране на потребител</w:t>
       </w:r>
+      <w:bookmarkEnd w:id="0"/>
       <w:r>
         <w:rPr>
           <w:lang w:val="bg-BG"/>
@@ -2520,6 +2543,7 @@
       <w:r>
         <w:rPr>
           <w:noProof/>
+          <w:lang w:val="bg-BG" w:eastAsia="bg-BG"/>
         </w:rPr>
         <w:drawing>
           <wp:inline distT="0" distB="0" distL="0" distR="0" wp14:anchorId="5AF52936" wp14:editId="2BCFEF9C">
@@ -2560,7 +2584,7 @@
     </w:p>
     <w:p>
       <w:pPr>
-        <w:pStyle w:val="a6"/>
+        <w:pStyle w:val="ListParagraph"/>
         <w:numPr>
           <w:ilvl w:val="1"/>
           <w:numId w:val="2"/>
@@ -2584,6 +2608,7 @@
       <w:r>
         <w:rPr>
           <w:noProof/>
+          <w:lang w:val="bg-BG" w:eastAsia="bg-BG"/>
         </w:rPr>
         <w:drawing>
           <wp:inline distT="0" distB="0" distL="0" distR="0" wp14:anchorId="626E1CDA" wp14:editId="5D5EC16D">
@@ -2624,7 +2649,7 @@
     </w:p>
     <w:p>
       <w:pPr>
-        <w:pStyle w:val="2"/>
+        <w:pStyle w:val="Heading2"/>
         <w:numPr>
           <w:ilvl w:val="0"/>
           <w:numId w:val="2"/>
@@ -2652,12 +2677,10 @@
         </w:rPr>
         <w:t>Основните трудности за проекта бяха твърде големия набор от необходими функционалности за да заработи системата. В бъдеще очакваме проекта да бъде довършен и може да бъде използван за малки проекти.</w:t>
       </w:r>
-      <w:bookmarkStart w:id="0" w:name="_GoBack"/>
-      <w:bookmarkEnd w:id="0"/>
-    </w:p>
-    <w:p>
-      <w:pPr>
-        <w:pStyle w:val="2"/>
+    </w:p>
+    <w:p>
+      <w:pPr>
+        <w:pStyle w:val="Heading2"/>
         <w:numPr>
           <w:ilvl w:val="0"/>
           <w:numId w:val="2"/>
@@ -2675,7 +2698,7 @@
     </w:p>
     <w:p>
       <w:pPr>
-        <w:pStyle w:val="a6"/>
+        <w:pStyle w:val="ListParagraph"/>
         <w:numPr>
           <w:ilvl w:val="1"/>
           <w:numId w:val="2"/>
@@ -2687,7 +2710,7 @@
       <w:hyperlink r:id="rId12" w:history="1">
         <w:r>
           <w:rPr>
-            <w:rStyle w:val="a7"/>
+            <w:rStyle w:val="Hyperlink"/>
             <w:lang w:val="bg-BG"/>
           </w:rPr>
           <w:t>https://www.npmjs.com/package/indicative</w:t>
@@ -2696,7 +2719,7 @@
     </w:p>
     <w:p>
       <w:pPr>
-        <w:pStyle w:val="a6"/>
+        <w:pStyle w:val="ListParagraph"/>
         <w:numPr>
           <w:ilvl w:val="1"/>
           <w:numId w:val="2"/>
@@ -2708,7 +2731,7 @@
       <w:hyperlink r:id="rId13" w:history="1">
         <w:r>
           <w:rPr>
-            <w:rStyle w:val="a7"/>
+            <w:rStyle w:val="Hyperlink"/>
             <w:lang w:val="bg-BG"/>
           </w:rPr>
           <w:t>https://getbootstrap.com/docs/4.1/getting-started/introduction/</w:t>
@@ -2717,7 +2740,7 @@
     </w:p>
     <w:p>
       <w:pPr>
-        <w:pStyle w:val="a6"/>
+        <w:pStyle w:val="ListParagraph"/>
         <w:numPr>
           <w:ilvl w:val="1"/>
           <w:numId w:val="2"/>
@@ -2729,7 +2752,7 @@
       <w:hyperlink r:id="rId14" w:history="1">
         <w:r>
           <w:rPr>
-            <w:rStyle w:val="a7"/>
+            <w:rStyle w:val="Hyperlink"/>
             <w:lang w:val="bg-BG"/>
           </w:rPr>
           <w:t>https://webpack.js.org/</w:t>
@@ -2738,7 +2761,7 @@
     </w:p>
     <w:p>
       <w:pPr>
-        <w:pStyle w:val="a6"/>
+        <w:pStyle w:val="ListParagraph"/>
         <w:numPr>
           <w:ilvl w:val="1"/>
           <w:numId w:val="2"/>
@@ -2750,7 +2773,7 @@
       <w:hyperlink r:id="rId15" w:history="1">
         <w:r>
           <w:rPr>
-            <w:rStyle w:val="a7"/>
+            <w:rStyle w:val="Hyperlink"/>
             <w:lang w:val="bg-BG"/>
           </w:rPr>
           <w:t>https://babeljs.io/docs/en</w:t>
@@ -2759,7 +2782,7 @@
     </w:p>
     <w:p>
       <w:pPr>
-        <w:pStyle w:val="a6"/>
+        <w:pStyle w:val="ListParagraph"/>
         <w:numPr>
           <w:ilvl w:val="1"/>
           <w:numId w:val="2"/>
@@ -2771,7 +2794,7 @@
       <w:hyperlink r:id="rId16" w:history="1">
         <w:r>
           <w:rPr>
-            <w:rStyle w:val="a7"/>
+            <w:rStyle w:val="Hyperlink"/>
             <w:lang w:val="bg-BG"/>
           </w:rPr>
           <w:t>https://github.com/axios/axios</w:t>
@@ -2780,7 +2803,7 @@
     </w:p>
     <w:p>
       <w:pPr>
-        <w:pStyle w:val="a6"/>
+        <w:pStyle w:val="ListParagraph"/>
         <w:numPr>
           <w:ilvl w:val="1"/>
           <w:numId w:val="2"/>
@@ -2792,7 +2815,7 @@
       <w:hyperlink r:id="rId17" w:history="1">
         <w:r>
           <w:rPr>
-            <w:rStyle w:val="a7"/>
+            <w:rStyle w:val="Hyperlink"/>
             <w:lang w:val="bg-BG"/>
           </w:rPr>
           <w:t>https://github.com/facebook/create-react-app</w:t>
@@ -2801,7 +2824,7 @@
     </w:p>
     <w:p>
       <w:pPr>
-        <w:pStyle w:val="a6"/>
+        <w:pStyle w:val="ListParagraph"/>
         <w:numPr>
           <w:ilvl w:val="1"/>
           <w:numId w:val="2"/>
@@ -2813,7 +2836,7 @@
       <w:hyperlink r:id="rId18" w:history="1">
         <w:r>
           <w:rPr>
-            <w:rStyle w:val="a7"/>
+            <w:rStyle w:val="Hyperlink"/>
             <w:lang w:val="bg-BG"/>
           </w:rPr>
           <w:t>https://expressjs.com/en/starter/generator.html</w:t>
@@ -2822,7 +2845,7 @@
     </w:p>
     <w:p>
       <w:pPr>
-        <w:pStyle w:val="a6"/>
+        <w:pStyle w:val="ListParagraph"/>
         <w:numPr>
           <w:ilvl w:val="1"/>
           <w:numId w:val="2"/>
@@ -2834,7 +2857,7 @@
       <w:hyperlink r:id="rId19" w:history="1">
         <w:r>
           <w:rPr>
-            <w:rStyle w:val="a7"/>
+            <w:rStyle w:val="Hyperlink"/>
             <w:lang w:val="bg-BG"/>
           </w:rPr>
           <w:t>https://www.npmjs.com/package/sqlite3</w:t>
@@ -2843,7 +2866,7 @@
     </w:p>
     <w:p>
       <w:pPr>
-        <w:pStyle w:val="a6"/>
+        <w:pStyle w:val="ListParagraph"/>
         <w:numPr>
           <w:ilvl w:val="1"/>
           <w:numId w:val="2"/>
@@ -2855,7 +2878,7 @@
       <w:hyperlink r:id="rId20" w:history="1">
         <w:r>
           <w:rPr>
-            <w:rStyle w:val="a7"/>
+            <w:rStyle w:val="Hyperlink"/>
             <w:lang w:val="bg-BG"/>
           </w:rPr>
           <w:t>https://reactjs.org/docs/hello-world.html</w:t>
@@ -2864,7 +2887,7 @@
     </w:p>
     <w:p>
       <w:pPr>
-        <w:pStyle w:val="a6"/>
+        <w:pStyle w:val="ListParagraph"/>
         <w:numPr>
           <w:ilvl w:val="1"/>
           <w:numId w:val="2"/>
@@ -2876,7 +2899,7 @@
       <w:hyperlink r:id="rId21" w:history="1">
         <w:r>
           <w:rPr>
-            <w:rStyle w:val="a7"/>
+            <w:rStyle w:val="Hyperlink"/>
             <w:lang w:val="bg-BG"/>
           </w:rPr>
           <w:t>https://github.com/iproduct/course-node-express-react</w:t>
@@ -2885,7 +2908,7 @@
     </w:p>
     <w:p>
       <w:pPr>
-        <w:pStyle w:val="a6"/>
+        <w:pStyle w:val="ListParagraph"/>
         <w:ind w:left="1440"/>
         <w:rPr>
           <w:lang w:val="bg-BG"/>
@@ -2903,7 +2926,7 @@
 </file>
 
 <file path=word/numbering.xml><?xml version="1.0" encoding="utf-8"?>
-<w:numbering xmlns:wpc="http://schemas.microsoft.com/office/word/2010/wordprocessingCanvas" xmlns:cx="http://schemas.microsoft.com/office/drawing/2014/chartex" xmlns:cx1="http://schemas.microsoft.com/office/drawing/2015/9/8/chartex" xmlns:cx2="http://schemas.microsoft.com/office/drawing/2015/10/21/chartex" xmlns:cx3="http://schemas.microsoft.com/office/drawing/2016/5/9/chartex" xmlns:cx4="http://schemas.microsoft.com/office/drawing/2016/5/10/chartex" xmlns:cx5="http://schemas.microsoft.com/office/drawing/2016/5/11/chartex" xmlns:cx6="http://schemas.microsoft.com/office/drawing/2016/5/12/chartex" xmlns:cx7="http://schemas.microsoft.com/office/drawing/2016/5/13/chartex" xmlns:cx8="http://schemas.microsoft.com/office/drawing/2016/5/14/chartex" xmlns:mc="http://schemas.openxmlformats.org/markup-compatibility/2006" xmlns:aink="http://schemas.microsoft.com/office/drawing/2016/ink" xmlns:am3d="http://schemas.microsoft.com/office/drawing/2017/model3d" xmlns:o="urn:schemas-microsoft-com:office:office" xmlns:r="http://schemas.openxmlformats.org/officeDocument/2006/relationships" xmlns:m="http://schemas.openxmlformats.org/officeDocument/2006/math" xmlns:v="urn:schemas-microsoft-com:vml" xmlns:wp14="http://schemas.microsoft.com/office/word/2010/wordprocessingDrawing" xmlns:wp="http://schemas.openxmlformats.org/drawingml/2006/wordprocessingDrawing" xmlns:w10="urn:schemas-microsoft-com:office:word" xmlns:w="http://schemas.openxmlformats.org/wordprocessingml/2006/main" xmlns:w14="http://schemas.microsoft.com/office/word/2010/wordml" xmlns:w15="http://schemas.microsoft.com/office/word/2012/wordml" xmlns:w16cid="http://schemas.microsoft.com/office/word/2016/wordml/cid" xmlns:w16se="http://schemas.microsoft.com/office/word/2015/wordml/symex" xmlns:wpg="http://schemas.microsoft.com/office/word/2010/wordprocessingGroup" xmlns:wpi="http://schemas.microsoft.com/office/word/2010/wordprocessingInk" xmlns:wne="http://schemas.microsoft.com/office/word/2006/wordml" xmlns:wps="http://schemas.microsoft.com/office/word/2010/wordprocessingShape" mc:Ignorable="w14 w15 w16se w16cid wp14">
+<w:numbering xmlns:wpc="http://schemas.microsoft.com/office/word/2010/wordprocessingCanvas" xmlns:mc="http://schemas.openxmlformats.org/markup-compatibility/2006" xmlns:o="urn:schemas-microsoft-com:office:office" xmlns:r="http://schemas.openxmlformats.org/officeDocument/2006/relationships" xmlns:m="http://schemas.openxmlformats.org/officeDocument/2006/math" xmlns:v="urn:schemas-microsoft-com:vml" xmlns:wp14="http://schemas.microsoft.com/office/word/2010/wordprocessingDrawing" xmlns:wp="http://schemas.openxmlformats.org/drawingml/2006/wordprocessingDrawing" xmlns:w10="urn:schemas-microsoft-com:office:word" xmlns:w="http://schemas.openxmlformats.org/wordprocessingml/2006/main" xmlns:w14="http://schemas.microsoft.com/office/word/2010/wordml" xmlns:w15="http://schemas.microsoft.com/office/word/2012/wordml" xmlns:wpg="http://schemas.microsoft.com/office/word/2010/wordprocessingGroup" xmlns:wpi="http://schemas.microsoft.com/office/word/2010/wordprocessingInk" xmlns:wne="http://schemas.microsoft.com/office/word/2006/wordml" xmlns:wps="http://schemas.microsoft.com/office/word/2010/wordprocessingShape" mc:Ignorable="w14 w15 wp14">
   <w:abstractNum w:abstractNumId="0" w15:restartNumberingAfterBreak="0">
     <w:nsid w:val="3C3D3BC0"/>
     <w:multiLevelType w:val="hybridMultilevel"/>
@@ -3086,7 +3109,7 @@
 </file>
 
 <file path=word/styles.xml><?xml version="1.0" encoding="utf-8"?>
-<w:styles xmlns:mc="http://schemas.openxmlformats.org/markup-compatibility/2006" xmlns:r="http://schemas.openxmlformats.org/officeDocument/2006/relationships" xmlns:w="http://schemas.openxmlformats.org/wordprocessingml/2006/main" xmlns:w14="http://schemas.microsoft.com/office/word/2010/wordml" xmlns:w15="http://schemas.microsoft.com/office/word/2012/wordml" xmlns:w16cid="http://schemas.microsoft.com/office/word/2016/wordml/cid" xmlns:w16se="http://schemas.microsoft.com/office/word/2015/wordml/symex" mc:Ignorable="w14 w15 w16se w16cid">
+<w:styles xmlns:mc="http://schemas.openxmlformats.org/markup-compatibility/2006" xmlns:r="http://schemas.openxmlformats.org/officeDocument/2006/relationships" xmlns:w="http://schemas.openxmlformats.org/wordprocessingml/2006/main" xmlns:w14="http://schemas.microsoft.com/office/word/2010/wordml" xmlns:w15="http://schemas.microsoft.com/office/word/2012/wordml" mc:Ignorable="w14 w15">
   <w:docDefaults>
     <w:rPrDefault>
       <w:rPr>
@@ -3102,7 +3125,7 @@
       </w:pPr>
     </w:pPrDefault>
   </w:docDefaults>
-  <w:latentStyles w:defLockedState="0" w:defUIPriority="99" w:defSemiHidden="0" w:defUnhideWhenUsed="0" w:defQFormat="0" w:count="375">
+  <w:latentStyles w:defLockedState="0" w:defUIPriority="99" w:defSemiHidden="0" w:defUnhideWhenUsed="0" w:defQFormat="0" w:count="371">
     <w:lsdException w:name="Normal" w:uiPriority="0" w:qFormat="1"/>
     <w:lsdException w:name="heading 1" w:uiPriority="9" w:qFormat="1"/>
     <w:lsdException w:name="heading 2" w:semiHidden="1" w:uiPriority="9" w:unhideWhenUsed="1" w:qFormat="1"/>
@@ -3474,20 +3497,16 @@
     <w:lsdException w:name="List Table 5 Dark Accent 6" w:uiPriority="50"/>
     <w:lsdException w:name="List Table 6 Colorful Accent 6" w:uiPriority="51"/>
     <w:lsdException w:name="List Table 7 Colorful Accent 6" w:uiPriority="52"/>
-    <w:lsdException w:name="Mention" w:semiHidden="1" w:unhideWhenUsed="1"/>
-    <w:lsdException w:name="Smart Hyperlink" w:semiHidden="1" w:unhideWhenUsed="1"/>
-    <w:lsdException w:name="Hashtag" w:semiHidden="1" w:unhideWhenUsed="1"/>
-    <w:lsdException w:name="Unresolved Mention" w:semiHidden="1" w:unhideWhenUsed="1"/>
   </w:latentStyles>
-  <w:style w:type="paragraph" w:default="1" w:styleId="a">
+  <w:style w:type="paragraph" w:default="1" w:styleId="Normal">
     <w:name w:val="Normal"/>
     <w:qFormat/>
   </w:style>
-  <w:style w:type="paragraph" w:styleId="1">
+  <w:style w:type="paragraph" w:styleId="Heading1">
     <w:name w:val="heading 1"/>
-    <w:basedOn w:val="a"/>
-    <w:next w:val="a"/>
-    <w:link w:val="10"/>
+    <w:basedOn w:val="Normal"/>
+    <w:next w:val="Normal"/>
+    <w:link w:val="Heading1Char"/>
     <w:uiPriority w:val="9"/>
     <w:qFormat/>
     <w:rsid w:val="000841D3"/>
@@ -3504,11 +3523,11 @@
       <w:szCs w:val="32"/>
     </w:rPr>
   </w:style>
-  <w:style w:type="paragraph" w:styleId="2">
+  <w:style w:type="paragraph" w:styleId="Heading2">
     <w:name w:val="heading 2"/>
-    <w:basedOn w:val="a"/>
-    <w:next w:val="a"/>
-    <w:link w:val="20"/>
+    <w:basedOn w:val="Normal"/>
+    <w:next w:val="Normal"/>
+    <w:link w:val="Heading2Char"/>
     <w:uiPriority w:val="9"/>
     <w:unhideWhenUsed/>
     <w:qFormat/>
@@ -3526,13 +3545,13 @@
       <w:szCs w:val="26"/>
     </w:rPr>
   </w:style>
-  <w:style w:type="character" w:default="1" w:styleId="a0">
+  <w:style w:type="character" w:default="1" w:styleId="DefaultParagraphFont">
     <w:name w:val="Default Paragraph Font"/>
     <w:uiPriority w:val="1"/>
     <w:semiHidden/>
     <w:unhideWhenUsed/>
   </w:style>
-  <w:style w:type="table" w:default="1" w:styleId="a1">
+  <w:style w:type="table" w:default="1" w:styleId="TableNormal">
     <w:name w:val="Normal Table"/>
     <w:uiPriority w:val="99"/>
     <w:semiHidden/>
@@ -3547,15 +3566,15 @@
       </w:tblCellMar>
     </w:tblPr>
   </w:style>
-  <w:style w:type="numbering" w:default="1" w:styleId="a2">
+  <w:style w:type="numbering" w:default="1" w:styleId="NoList">
     <w:name w:val="No List"/>
     <w:uiPriority w:val="99"/>
     <w:semiHidden/>
     <w:unhideWhenUsed/>
   </w:style>
-  <w:style w:type="paragraph" w:styleId="a3">
+  <w:style w:type="paragraph" w:styleId="NormalWeb">
     <w:name w:val="Normal (Web)"/>
-    <w:basedOn w:val="a"/>
+    <w:basedOn w:val="Normal"/>
     <w:uiPriority w:val="99"/>
     <w:semiHidden/>
     <w:unhideWhenUsed/>
@@ -3569,10 +3588,10 @@
       <w:szCs w:val="24"/>
     </w:rPr>
   </w:style>
-  <w:style w:type="character" w:customStyle="1" w:styleId="20">
-    <w:name w:val="Заглавие 2 Знак"/>
-    <w:basedOn w:val="a0"/>
-    <w:link w:val="2"/>
+  <w:style w:type="character" w:customStyle="1" w:styleId="Heading2Char">
+    <w:name w:val="Heading 2 Char"/>
+    <w:basedOn w:val="DefaultParagraphFont"/>
+    <w:link w:val="Heading2"/>
     <w:uiPriority w:val="9"/>
     <w:rsid w:val="000841D3"/>
     <w:rPr>
@@ -3582,11 +3601,11 @@
       <w:szCs w:val="26"/>
     </w:rPr>
   </w:style>
-  <w:style w:type="paragraph" w:styleId="a4">
+  <w:style w:type="paragraph" w:styleId="Subtitle">
     <w:name w:val="Subtitle"/>
-    <w:basedOn w:val="a"/>
-    <w:next w:val="a"/>
-    <w:link w:val="a5"/>
+    <w:basedOn w:val="Normal"/>
+    <w:next w:val="Normal"/>
+    <w:link w:val="SubtitleChar"/>
     <w:uiPriority w:val="11"/>
     <w:qFormat/>
     <w:rsid w:val="000841D3"/>
@@ -3601,10 +3620,10 @@
       <w:spacing w:val="15"/>
     </w:rPr>
   </w:style>
-  <w:style w:type="character" w:customStyle="1" w:styleId="a5">
-    <w:name w:val="Подзаглавие Знак"/>
-    <w:basedOn w:val="a0"/>
-    <w:link w:val="a4"/>
+  <w:style w:type="character" w:customStyle="1" w:styleId="SubtitleChar">
+    <w:name w:val="Subtitle Char"/>
+    <w:basedOn w:val="DefaultParagraphFont"/>
+    <w:link w:val="Subtitle"/>
     <w:uiPriority w:val="11"/>
     <w:rsid w:val="000841D3"/>
     <w:rPr>
@@ -3613,10 +3632,10 @@
       <w:spacing w:val="15"/>
     </w:rPr>
   </w:style>
-  <w:style w:type="character" w:customStyle="1" w:styleId="10">
-    <w:name w:val="Заглавие 1 Знак"/>
-    <w:basedOn w:val="a0"/>
-    <w:link w:val="1"/>
+  <w:style w:type="character" w:customStyle="1" w:styleId="Heading1Char">
+    <w:name w:val="Heading 1 Char"/>
+    <w:basedOn w:val="DefaultParagraphFont"/>
+    <w:link w:val="Heading1"/>
     <w:uiPriority w:val="9"/>
     <w:rsid w:val="000841D3"/>
     <w:rPr>
@@ -3626,9 +3645,9 @@
       <w:szCs w:val="32"/>
     </w:rPr>
   </w:style>
-  <w:style w:type="paragraph" w:styleId="a6">
+  <w:style w:type="paragraph" w:styleId="ListParagraph">
     <w:name w:val="List Paragraph"/>
-    <w:basedOn w:val="a"/>
+    <w:basedOn w:val="Normal"/>
     <w:uiPriority w:val="34"/>
     <w:qFormat/>
     <w:rsid w:val="00197797"/>
@@ -3637,9 +3656,9 @@
       <w:contextualSpacing/>
     </w:pPr>
   </w:style>
-  <w:style w:type="character" w:styleId="a7">
+  <w:style w:type="character" w:styleId="Hyperlink">
     <w:name w:val="Hyperlink"/>
-    <w:basedOn w:val="a0"/>
+    <w:basedOn w:val="DefaultParagraphFont"/>
     <w:uiPriority w:val="99"/>
     <w:unhideWhenUsed/>
     <w:rsid w:val="00DD63B0"/>
@@ -3648,9 +3667,9 @@
       <w:u w:val="single"/>
     </w:rPr>
   </w:style>
-  <w:style w:type="character" w:styleId="a8">
+  <w:style w:type="character" w:customStyle="1" w:styleId="UnresolvedMention">
     <w:name w:val="Unresolved Mention"/>
-    <w:basedOn w:val="a0"/>
+    <w:basedOn w:val="DefaultParagraphFont"/>
     <w:uiPriority w:val="99"/>
     <w:semiHidden/>
     <w:unhideWhenUsed/>

</xml_diff>